<commit_message>
revisi done... waiting for approval
</commit_message>
<xml_diff>
--- a/Revisi/Proposal_TA_220180494 - Revisi.docx
+++ b/Revisi/Proposal_TA_220180494 - Revisi.docx
@@ -1789,7 +1789,6 @@
         <w:pStyle w:val="ListParagraph"/>
         <w:spacing w:line="240" w:lineRule="auto"/>
         <w:ind w:left="1429" w:right="465" w:firstLine="0"/>
-        <w:jc w:val="center"/>
       </w:pPr>
       <w:r>
         <w:rPr>
@@ -1797,10 +1796,10 @@
         </w:rPr>
         <w:lastRenderedPageBreak/>
         <w:drawing>
-          <wp:inline distT="0" distB="0" distL="0" distR="0" wp14:anchorId="77A2C900" wp14:editId="49EC2FE6">
-            <wp:extent cx="3938296" cy="5332021"/>
+          <wp:inline distT="0" distB="0" distL="0" distR="0" wp14:anchorId="5BE211A9" wp14:editId="41196C19">
+            <wp:extent cx="3812954" cy="5522026"/>
             <wp:effectExtent l="0" t="0" r="0" b="0"/>
-            <wp:docPr id="861477837" name="Picture 4"/>
+            <wp:docPr id="568847031" name="Picture 5"/>
             <wp:cNvGraphicFramePr>
               <a:graphicFrameLocks xmlns:a="http://schemas.openxmlformats.org/drawingml/2006/main" noChangeAspect="1"/>
             </wp:cNvGraphicFramePr>
@@ -1808,13 +1807,13 @@
               <a:graphicData uri="http://schemas.openxmlformats.org/drawingml/2006/picture">
                 <pic:pic xmlns:pic="http://schemas.openxmlformats.org/drawingml/2006/picture">
                   <pic:nvPicPr>
-                    <pic:cNvPr id="0" name="Picture 4"/>
+                    <pic:cNvPr id="0" name="Picture 9"/>
                     <pic:cNvPicPr>
                       <a:picLocks noChangeAspect="1" noChangeArrowheads="1"/>
                     </pic:cNvPicPr>
                   </pic:nvPicPr>
                   <pic:blipFill>
-                    <a:blip r:embed="rId13">
+                    <a:blip r:embed="rId13" cstate="print">
                       <a:extLst>
                         <a:ext uri="{28A0092B-C50C-407E-A947-70E740481C1C}">
                           <a14:useLocalDpi xmlns:a14="http://schemas.microsoft.com/office/drawing/2010/main" val="0"/>
@@ -1829,7 +1828,7 @@
                   <pic:spPr bwMode="auto">
                     <a:xfrm>
                       <a:off x="0" y="0"/>
-                      <a:ext cx="3952797" cy="5351654"/>
+                      <a:ext cx="3834018" cy="5552532"/>
                     </a:xfrm>
                     <a:prstGeom prst="rect">
                       <a:avLst/>
@@ -1851,6 +1850,52 @@
         <w:pStyle w:val="ListParagraph"/>
         <w:spacing w:line="240" w:lineRule="auto"/>
         <w:ind w:left="1429" w:right="465" w:firstLine="0"/>
+        <w:jc w:val="center"/>
+        <w:rPr>
+          <w:b/>
+          <w:bCs/>
+        </w:rPr>
+      </w:pPr>
+      <w:r>
+        <w:rPr>
+          <w:b/>
+          <w:bCs/>
+        </w:rPr>
+        <w:t>Gambar 1</w:t>
+      </w:r>
+    </w:p>
+    <w:p>
+      <w:pPr>
+        <w:pStyle w:val="ListParagraph"/>
+        <w:spacing w:line="240" w:lineRule="auto"/>
+        <w:ind w:left="1429" w:right="465" w:firstLine="0"/>
+        <w:jc w:val="center"/>
+        <w:rPr>
+          <w:b/>
+          <w:bCs/>
+        </w:rPr>
+      </w:pPr>
+      <w:r>
+        <w:rPr>
+          <w:b/>
+          <w:bCs/>
+        </w:rPr>
+        <w:t>Proses Pencatatan Barang</w:t>
+      </w:r>
+    </w:p>
+    <w:p>
+      <w:pPr>
+        <w:pStyle w:val="ListParagraph"/>
+        <w:spacing w:line="240" w:lineRule="auto"/>
+        <w:ind w:left="1429" w:right="465" w:firstLine="0"/>
+        <w:jc w:val="center"/>
+      </w:pPr>
+    </w:p>
+    <w:p>
+      <w:pPr>
+        <w:pStyle w:val="ListParagraph"/>
+        <w:spacing w:line="240" w:lineRule="auto"/>
+        <w:ind w:left="1429" w:right="465" w:firstLine="0"/>
       </w:pPr>
       <w:r>
         <w:t xml:space="preserve">Ketika sebuah pengiriman ban dari vendor sampai di perusahaan. Maka akan dilakuan proses pencocokan data pada data pembelian dengan data pada surat jalan dan jumlah sebenarnya barang yang datang. </w:t>
@@ -1893,6 +1938,7 @@
         <w:ind w:right="465"/>
       </w:pPr>
       <w:r>
+        <w:lastRenderedPageBreak/>
         <w:t>Jumlah Barang Datang Sesuai</w:t>
       </w:r>
     </w:p>
@@ -2002,8 +2048,16 @@
         <w:spacing w:line="240" w:lineRule="auto"/>
         <w:ind w:right="465"/>
       </w:pPr>
+      <w:commentRangeStart w:id="3"/>
       <w:r>
         <w:t>Proses Pembelian Barang</w:t>
+      </w:r>
+      <w:commentRangeEnd w:id="3"/>
+      <w:r>
+        <w:rPr>
+          <w:rStyle w:val="CommentReference"/>
+        </w:rPr>
+        <w:commentReference w:id="3"/>
       </w:r>
     </w:p>
     <w:p>
@@ -2017,11 +2071,12 @@
         <w:rPr>
           <w:noProof/>
         </w:rPr>
+        <w:lastRenderedPageBreak/>
         <w:drawing>
-          <wp:inline distT="0" distB="0" distL="0" distR="0" wp14:anchorId="63FCAFE8" wp14:editId="19924E24">
-            <wp:extent cx="3796589" cy="4528452"/>
+          <wp:inline distT="0" distB="0" distL="0" distR="0" wp14:anchorId="3E2D358F" wp14:editId="6779A770">
+            <wp:extent cx="3685323" cy="4396436"/>
             <wp:effectExtent l="0" t="0" r="0" b="0"/>
-            <wp:docPr id="337651139" name="Picture 2"/>
+            <wp:docPr id="894238208" name="Picture 1"/>
             <wp:cNvGraphicFramePr>
               <a:graphicFrameLocks xmlns:a="http://schemas.openxmlformats.org/drawingml/2006/main" noChangeAspect="1"/>
             </wp:cNvGraphicFramePr>
@@ -2029,7 +2084,7 @@
               <a:graphicData uri="http://schemas.openxmlformats.org/drawingml/2006/picture">
                 <pic:pic xmlns:pic="http://schemas.openxmlformats.org/drawingml/2006/picture">
                   <pic:nvPicPr>
-                    <pic:cNvPr id="0" name="Picture 3"/>
+                    <pic:cNvPr id="0" name="Picture 1"/>
                     <pic:cNvPicPr>
                       <a:picLocks noChangeAspect="1" noChangeArrowheads="1"/>
                     </pic:cNvPicPr>
@@ -2050,7 +2105,7 @@
                   <pic:spPr bwMode="auto">
                     <a:xfrm>
                       <a:off x="0" y="0"/>
-                      <a:ext cx="3821370" cy="4558010"/>
+                      <a:ext cx="3711748" cy="4427960"/>
                     </a:xfrm>
                     <a:prstGeom prst="rect">
                       <a:avLst/>
@@ -2072,9 +2127,53 @@
         <w:pStyle w:val="ListParagraph"/>
         <w:spacing w:line="240" w:lineRule="auto"/>
         <w:ind w:left="1429" w:right="465" w:firstLine="0"/>
-      </w:pPr>
-      <w:r>
-        <w:lastRenderedPageBreak/>
+        <w:jc w:val="center"/>
+        <w:rPr>
+          <w:b/>
+          <w:bCs/>
+        </w:rPr>
+      </w:pPr>
+      <w:r>
+        <w:rPr>
+          <w:b/>
+          <w:bCs/>
+        </w:rPr>
+        <w:t>Gambar 2</w:t>
+      </w:r>
+    </w:p>
+    <w:p>
+      <w:pPr>
+        <w:pStyle w:val="ListParagraph"/>
+        <w:spacing w:line="240" w:lineRule="auto"/>
+        <w:ind w:left="1429" w:right="465" w:firstLine="0"/>
+        <w:jc w:val="center"/>
+        <w:rPr>
+          <w:b/>
+          <w:bCs/>
+        </w:rPr>
+      </w:pPr>
+      <w:r>
+        <w:rPr>
+          <w:b/>
+          <w:bCs/>
+        </w:rPr>
+        <w:t>Proses Pembelian Barang</w:t>
+      </w:r>
+    </w:p>
+    <w:p>
+      <w:pPr>
+        <w:pStyle w:val="ListParagraph"/>
+        <w:spacing w:line="240" w:lineRule="auto"/>
+        <w:ind w:left="1429" w:right="465" w:firstLine="0"/>
+      </w:pPr>
+    </w:p>
+    <w:p>
+      <w:pPr>
+        <w:pStyle w:val="ListParagraph"/>
+        <w:spacing w:line="240" w:lineRule="auto"/>
+        <w:ind w:left="1429" w:right="465" w:firstLine="0"/>
+      </w:pPr>
+      <w:r>
         <w:t xml:space="preserve">Pembelian dilakukan ketika stok satu atau lebih barang dibawah batas minimum. Untuk melakukan pembelian, </w:t>
       </w:r>
       <w:r>
@@ -2130,21 +2229,6 @@
       </w:pPr>
       <w:r>
         <w:t>Proses pembuatan transaksi pembelian barang dibuat setelah proses vendor mengkonfirmasi bahwa pesanan sudah di tangan pihak ekspedisi. Transaksi pembelian hanya di revisi bila terjadi kendala selama barang di tangan pihak ketiga (ekspedisi).</w:t>
-      </w:r>
-    </w:p>
-    <w:p>
-      <w:pPr>
-        <w:pStyle w:val="ListParagraph"/>
-        <w:spacing w:line="240" w:lineRule="auto"/>
-        <w:ind w:left="1429" w:right="465" w:firstLine="0"/>
-      </w:pPr>
-    </w:p>
-    <w:p>
-      <w:pPr>
-        <w:ind w:firstLine="0"/>
-      </w:pPr>
-      <w:r>
-        <w:br w:type="page"/>
       </w:r>
     </w:p>
     <w:p>
@@ -2157,10 +2241,18 @@
         <w:spacing w:line="240" w:lineRule="auto"/>
         <w:ind w:right="465"/>
       </w:pPr>
+      <w:commentRangeStart w:id="4"/>
       <w:r>
         <w:lastRenderedPageBreak/>
         <w:t>Proses Penjualan Barang</w:t>
       </w:r>
+      <w:commentRangeEnd w:id="4"/>
+      <w:r>
+        <w:rPr>
+          <w:rStyle w:val="CommentReference"/>
+        </w:rPr>
+        <w:commentReference w:id="4"/>
+      </w:r>
     </w:p>
     <w:p>
       <w:pPr>
@@ -2174,10 +2266,10 @@
           <w:noProof/>
         </w:rPr>
         <w:drawing>
-          <wp:inline distT="0" distB="0" distL="0" distR="0" wp14:anchorId="39BA9F18" wp14:editId="6393F97B">
-            <wp:extent cx="3715885" cy="7042068"/>
+          <wp:inline distT="0" distB="0" distL="0" distR="0" wp14:anchorId="3DC940CA" wp14:editId="0F7F8878">
+            <wp:extent cx="3849317" cy="4495800"/>
             <wp:effectExtent l="0" t="0" r="0" b="0"/>
-            <wp:docPr id="982879241" name="Picture 3"/>
+            <wp:docPr id="919041644" name="Picture 4"/>
             <wp:cNvGraphicFramePr>
               <a:graphicFrameLocks xmlns:a="http://schemas.openxmlformats.org/drawingml/2006/main" noChangeAspect="1"/>
             </wp:cNvGraphicFramePr>
@@ -2185,13 +2277,13 @@
               <a:graphicData uri="http://schemas.openxmlformats.org/drawingml/2006/picture">
                 <pic:pic xmlns:pic="http://schemas.openxmlformats.org/drawingml/2006/picture">
                   <pic:nvPicPr>
-                    <pic:cNvPr id="0" name="Picture 3"/>
+                    <pic:cNvPr id="0" name="Picture 7"/>
                     <pic:cNvPicPr>
                       <a:picLocks noChangeAspect="1" noChangeArrowheads="1"/>
                     </pic:cNvPicPr>
                   </pic:nvPicPr>
                   <pic:blipFill>
-                    <a:blip r:embed="rId15">
+                    <a:blip r:embed="rId15" cstate="print">
                       <a:extLst>
                         <a:ext uri="{28A0092B-C50C-407E-A947-70E740481C1C}">
                           <a14:useLocalDpi xmlns:a14="http://schemas.microsoft.com/office/drawing/2010/main" val="0"/>
@@ -2206,7 +2298,7 @@
                   <pic:spPr bwMode="auto">
                     <a:xfrm>
                       <a:off x="0" y="0"/>
-                      <a:ext cx="3742977" cy="7093410"/>
+                      <a:ext cx="3858350" cy="4506350"/>
                     </a:xfrm>
                     <a:prstGeom prst="rect">
                       <a:avLst/>
@@ -2228,36 +2320,82 @@
         <w:pStyle w:val="ListParagraph"/>
         <w:spacing w:line="240" w:lineRule="auto"/>
         <w:ind w:left="1429" w:right="465" w:firstLine="0"/>
+        <w:jc w:val="center"/>
+        <w:rPr>
+          <w:b/>
+          <w:bCs/>
+        </w:rPr>
+      </w:pPr>
+      <w:r>
+        <w:rPr>
+          <w:b/>
+          <w:bCs/>
+        </w:rPr>
+        <w:t>Gambar 3</w:t>
+      </w:r>
+    </w:p>
+    <w:p>
+      <w:pPr>
+        <w:pStyle w:val="ListParagraph"/>
+        <w:spacing w:line="240" w:lineRule="auto"/>
+        <w:ind w:left="1429" w:right="465" w:firstLine="0"/>
+        <w:jc w:val="center"/>
+        <w:rPr>
+          <w:b/>
+          <w:bCs/>
+        </w:rPr>
+      </w:pPr>
+      <w:r>
+        <w:rPr>
+          <w:b/>
+          <w:bCs/>
+        </w:rPr>
+        <w:t>Proses Penjualan Barang</w:t>
+      </w:r>
+    </w:p>
+    <w:p>
+      <w:pPr>
+        <w:pStyle w:val="ListParagraph"/>
+        <w:spacing w:line="240" w:lineRule="auto"/>
+        <w:ind w:left="1429" w:right="465" w:firstLine="0"/>
+        <w:jc w:val="center"/>
+      </w:pPr>
+    </w:p>
+    <w:p>
+      <w:pPr>
+        <w:pStyle w:val="ListParagraph"/>
+        <w:spacing w:line="240" w:lineRule="auto"/>
+        <w:ind w:left="1429" w:right="465" w:firstLine="0"/>
       </w:pPr>
       <w:r>
         <w:t xml:space="preserve">Ketika customer melakukan pembelian barang, admin akan </w:t>
       </w:r>
       <w:r>
-        <w:t xml:space="preserve">melakukan pengecekan apakah customer sudah pernah terdaftar atau membeli sebelumnya. Bila belum maka admin akan menambahkan data customer, namun bila customer sudah </w:t>
+        <w:t>melakukan pengecekan apakah customer sudah pernah terdaftar atau membeli sebelumnya. Bila belum maka admin akan menambahkan data customer, namun bila customer sudah pernah melakukan pembelian maka admin akan melakukan pengecekan apakah terdapat penunggakan dalam pembayaran pada transaksi sebelumnya. Bila ada, maka customer akan diminta untuk melunasi pembelian yang sebelumnya terlebih dahulu. Bila tidak maka admin akan lanjut ke proses pendataan barang yang akan dibeli customer.</w:t>
+      </w:r>
+    </w:p>
+    <w:p>
+      <w:pPr>
+        <w:pStyle w:val="ListParagraph"/>
+        <w:spacing w:line="240" w:lineRule="auto"/>
+        <w:ind w:left="1429" w:right="465" w:firstLine="0"/>
+      </w:pPr>
+    </w:p>
+    <w:p>
+      <w:pPr>
+        <w:pStyle w:val="ListParagraph"/>
+        <w:spacing w:line="240" w:lineRule="auto"/>
+        <w:ind w:left="1429" w:right="465" w:firstLine="0"/>
+      </w:pPr>
+      <w:r>
+        <w:t xml:space="preserve">Selanjutnya admin akan </w:t>
+      </w:r>
+      <w:r>
+        <w:t xml:space="preserve">memasukan data barang yang dipesan customer beserta harganya. Harga pada master bisa berbeda dengan harga pada penjualan dikarenakan perusahaan </w:t>
       </w:r>
       <w:r>
         <w:lastRenderedPageBreak/>
-        <w:t>pernah melakukan pembelian maka admin akan melakukan pengecekan apakah terdapat penunggakan dalam pembayaran pada transaksi sebelumnya. Bila ada, maka customer akan diminta untuk melunasi pembelian yang sebelumnya terlebih dahulu. Bila tidak maka admin akan lanjut ke proses pendataan barang yang akan dibeli customer.</w:t>
-      </w:r>
-    </w:p>
-    <w:p>
-      <w:pPr>
-        <w:pStyle w:val="ListParagraph"/>
-        <w:spacing w:line="240" w:lineRule="auto"/>
-        <w:ind w:left="1429" w:right="465" w:firstLine="0"/>
-      </w:pPr>
-    </w:p>
-    <w:p>
-      <w:pPr>
-        <w:pStyle w:val="ListParagraph"/>
-        <w:spacing w:line="240" w:lineRule="auto"/>
-        <w:ind w:left="1429" w:right="465" w:firstLine="0"/>
-      </w:pPr>
-      <w:r>
-        <w:t xml:space="preserve">Selanjutnya admin akan </w:t>
-      </w:r>
-      <w:r>
-        <w:t>memasukan data barang yang dipesan customer beserta harganya. Harga pada master bisa berbeda dengan harga pada penjualan dikarenakan perusahaan menerapkan harga sesuai dengan customer</w:t>
+        <w:t>menerapkan harga sesuai dengan customer</w:t>
       </w:r>
       <w:r>
         <w:t xml:space="preserve"> dan karena adanya sistem penawaran</w:t>
@@ -2306,8 +2444,16 @@
         <w:spacing w:line="240" w:lineRule="auto"/>
         <w:ind w:right="465"/>
       </w:pPr>
+      <w:commentRangeStart w:id="5"/>
       <w:r>
         <w:t>Proses Penawaran dari Customer</w:t>
+      </w:r>
+      <w:commentRangeEnd w:id="5"/>
+      <w:r>
+        <w:rPr>
+          <w:rStyle w:val="CommentReference"/>
+        </w:rPr>
+        <w:commentReference w:id="5"/>
       </w:r>
     </w:p>
     <w:p>
@@ -2322,10 +2468,10 @@
           <w:noProof/>
         </w:rPr>
         <w:drawing>
-          <wp:inline distT="0" distB="0" distL="0" distR="0" wp14:anchorId="5E9FC558" wp14:editId="53662339">
-            <wp:extent cx="2885704" cy="4504991"/>
+          <wp:inline distT="0" distB="0" distL="0" distR="0" wp14:anchorId="79E0E494" wp14:editId="63CA6B0C">
+            <wp:extent cx="3786299" cy="4239491"/>
             <wp:effectExtent l="0" t="0" r="0" b="0"/>
-            <wp:docPr id="740770620" name="Picture 6"/>
+            <wp:docPr id="1299181515" name="Picture 6"/>
             <wp:cNvGraphicFramePr>
               <a:graphicFrameLocks xmlns:a="http://schemas.openxmlformats.org/drawingml/2006/main" noChangeAspect="1"/>
             </wp:cNvGraphicFramePr>
@@ -2333,13 +2479,13 @@
               <a:graphicData uri="http://schemas.openxmlformats.org/drawingml/2006/picture">
                 <pic:pic xmlns:pic="http://schemas.openxmlformats.org/drawingml/2006/picture">
                   <pic:nvPicPr>
-                    <pic:cNvPr id="0" name="Picture 6"/>
+                    <pic:cNvPr id="0" name="Picture 10"/>
                     <pic:cNvPicPr>
                       <a:picLocks noChangeAspect="1" noChangeArrowheads="1"/>
                     </pic:cNvPicPr>
                   </pic:nvPicPr>
                   <pic:blipFill>
-                    <a:blip r:embed="rId16">
+                    <a:blip r:embed="rId16" cstate="print">
                       <a:extLst>
                         <a:ext uri="{28A0092B-C50C-407E-A947-70E740481C1C}">
                           <a14:useLocalDpi xmlns:a14="http://schemas.microsoft.com/office/drawing/2010/main" val="0"/>
@@ -2354,7 +2500,7 @@
                   <pic:spPr bwMode="auto">
                     <a:xfrm>
                       <a:off x="0" y="0"/>
-                      <a:ext cx="2897706" cy="4523728"/>
+                      <a:ext cx="3795972" cy="4250322"/>
                     </a:xfrm>
                     <a:prstGeom prst="rect">
                       <a:avLst/>
@@ -2376,13 +2522,76 @@
         <w:pStyle w:val="ListParagraph"/>
         <w:spacing w:line="240" w:lineRule="auto"/>
         <w:ind w:left="1429" w:right="465" w:firstLine="0"/>
-      </w:pPr>
-      <w:r>
-        <w:lastRenderedPageBreak/>
-        <w:t xml:space="preserve">Penawaran pembelian oleh customer bisa dilakukan dengan mengirimkan surat PO kepada perusahaan. Selanjutnya akan terjadi proses negosiasi harga. </w:t>
-      </w:r>
-      <w:r>
-        <w:t xml:space="preserve">Bila kesepakatan tidak tercapai, maka pihak penawar / customer akan diberitahu via sosial media yang digunakan untuk komunikasi. </w:t>
+        <w:jc w:val="center"/>
+        <w:rPr>
+          <w:b/>
+          <w:bCs/>
+        </w:rPr>
+      </w:pPr>
+      <w:r>
+        <w:rPr>
+          <w:b/>
+          <w:bCs/>
+        </w:rPr>
+        <w:t>Gambar 4</w:t>
+      </w:r>
+    </w:p>
+    <w:p>
+      <w:pPr>
+        <w:pStyle w:val="ListParagraph"/>
+        <w:spacing w:line="240" w:lineRule="auto"/>
+        <w:ind w:left="1429" w:right="465" w:firstLine="0"/>
+        <w:jc w:val="center"/>
+        <w:rPr>
+          <w:b/>
+          <w:bCs/>
+        </w:rPr>
+      </w:pPr>
+      <w:r>
+        <w:rPr>
+          <w:b/>
+          <w:bCs/>
+        </w:rPr>
+        <w:t>Proses Pembelian dari Customer</w:t>
+      </w:r>
+    </w:p>
+    <w:p>
+      <w:pPr>
+        <w:pStyle w:val="ListParagraph"/>
+        <w:spacing w:line="240" w:lineRule="auto"/>
+        <w:ind w:left="1429" w:right="465" w:firstLine="0"/>
+        <w:jc w:val="center"/>
+      </w:pPr>
+    </w:p>
+    <w:p>
+      <w:pPr>
+        <w:pStyle w:val="ListParagraph"/>
+        <w:spacing w:line="240" w:lineRule="auto"/>
+        <w:ind w:left="1429" w:right="465" w:firstLine="0"/>
+      </w:pPr>
+      <w:r>
+        <w:t xml:space="preserve">Penawaran pembelian oleh customer bisa dilakukan dengan </w:t>
+      </w:r>
+      <w:r>
+        <w:t>membuat PO ke perusahaan melalui aplikasi</w:t>
+      </w:r>
+      <w:r>
+        <w:t>. Selanjutnya akan terjadi proses negosiasi harga</w:t>
+      </w:r>
+      <w:r>
+        <w:t xml:space="preserve"> yang dilakukan menggunakan media sosial</w:t>
+      </w:r>
+      <w:r>
+        <w:t xml:space="preserve">. </w:t>
+      </w:r>
+      <w:r>
+        <w:t>Bila kesepakatan tidak tercapai, maka pihak penawar / customer akan diberitahu via sosial media yang digunakan untuk komunikasi</w:t>
+      </w:r>
+      <w:r>
+        <w:t xml:space="preserve"> dan admin akan membatalkan penawaran</w:t>
+      </w:r>
+      <w:r>
+        <w:t xml:space="preserve">. </w:t>
       </w:r>
       <w:r>
         <w:t xml:space="preserve">Bila kesepakatan tercapai, maka admin akan melakukan proses </w:t>
@@ -2417,19 +2626,17 @@
         <w:spacing w:line="240" w:lineRule="auto"/>
         <w:ind w:right="465"/>
       </w:pPr>
-      <w:commentRangeStart w:id="3"/>
-      <w:r>
-        <w:t xml:space="preserve">Proses </w:t>
-      </w:r>
-      <w:r>
-        <w:t>Pembuatan Dokumen</w:t>
-      </w:r>
-      <w:commentRangeEnd w:id="3"/>
+      <w:commentRangeStart w:id="6"/>
+      <w:r>
+        <w:lastRenderedPageBreak/>
+        <w:t>Proses Vulkanisir</w:t>
+      </w:r>
+      <w:commentRangeEnd w:id="6"/>
       <w:r>
         <w:rPr>
           <w:rStyle w:val="CommentReference"/>
         </w:rPr>
-        <w:commentReference w:id="3"/>
+        <w:commentReference w:id="6"/>
       </w:r>
     </w:p>
     <w:p>
@@ -2443,6 +2650,147 @@
         <w:rPr>
           <w:noProof/>
         </w:rPr>
+        <w:drawing>
+          <wp:inline distT="0" distB="0" distL="0" distR="0" wp14:anchorId="4AC89F91" wp14:editId="51166917">
+            <wp:extent cx="3722367" cy="2328531"/>
+            <wp:effectExtent l="0" t="0" r="0" b="0"/>
+            <wp:docPr id="1187670384" name="Picture 7"/>
+            <wp:cNvGraphicFramePr>
+              <a:graphicFrameLocks xmlns:a="http://schemas.openxmlformats.org/drawingml/2006/main" noChangeAspect="1"/>
+            </wp:cNvGraphicFramePr>
+            <a:graphic xmlns:a="http://schemas.openxmlformats.org/drawingml/2006/main">
+              <a:graphicData uri="http://schemas.openxmlformats.org/drawingml/2006/picture">
+                <pic:pic xmlns:pic="http://schemas.openxmlformats.org/drawingml/2006/picture">
+                  <pic:nvPicPr>
+                    <pic:cNvPr id="0" name="Picture 12"/>
+                    <pic:cNvPicPr>
+                      <a:picLocks noChangeAspect="1" noChangeArrowheads="1"/>
+                    </pic:cNvPicPr>
+                  </pic:nvPicPr>
+                  <pic:blipFill>
+                    <a:blip r:embed="rId17" cstate="print">
+                      <a:extLst>
+                        <a:ext uri="{28A0092B-C50C-407E-A947-70E740481C1C}">
+                          <a14:useLocalDpi xmlns:a14="http://schemas.microsoft.com/office/drawing/2010/main" val="0"/>
+                        </a:ext>
+                      </a:extLst>
+                    </a:blip>
+                    <a:srcRect/>
+                    <a:stretch>
+                      <a:fillRect/>
+                    </a:stretch>
+                  </pic:blipFill>
+                  <pic:spPr bwMode="auto">
+                    <a:xfrm>
+                      <a:off x="0" y="0"/>
+                      <a:ext cx="3722367" cy="2328531"/>
+                    </a:xfrm>
+                    <a:prstGeom prst="rect">
+                      <a:avLst/>
+                    </a:prstGeom>
+                    <a:noFill/>
+                    <a:ln>
+                      <a:noFill/>
+                    </a:ln>
+                  </pic:spPr>
+                </pic:pic>
+              </a:graphicData>
+            </a:graphic>
+          </wp:inline>
+        </w:drawing>
+      </w:r>
+    </w:p>
+    <w:p>
+      <w:pPr>
+        <w:pStyle w:val="ListParagraph"/>
+        <w:spacing w:line="240" w:lineRule="auto"/>
+        <w:ind w:left="1429" w:right="465" w:firstLine="0"/>
+        <w:jc w:val="center"/>
+        <w:rPr>
+          <w:b/>
+          <w:bCs/>
+        </w:rPr>
+      </w:pPr>
+      <w:r>
+        <w:rPr>
+          <w:b/>
+          <w:bCs/>
+        </w:rPr>
+        <w:t>Gambar 5</w:t>
+      </w:r>
+    </w:p>
+    <w:p>
+      <w:pPr>
+        <w:pStyle w:val="ListParagraph"/>
+        <w:spacing w:line="240" w:lineRule="auto"/>
+        <w:ind w:left="1429" w:right="465" w:firstLine="0"/>
+        <w:jc w:val="center"/>
+        <w:rPr>
+          <w:b/>
+          <w:bCs/>
+        </w:rPr>
+      </w:pPr>
+      <w:r>
+        <w:rPr>
+          <w:b/>
+          <w:bCs/>
+        </w:rPr>
+        <w:t>Proses Vulkanisir</w:t>
+      </w:r>
+    </w:p>
+    <w:p>
+      <w:pPr>
+        <w:pStyle w:val="ListParagraph"/>
+        <w:spacing w:line="240" w:lineRule="auto"/>
+        <w:ind w:left="1429" w:right="465" w:firstLine="0"/>
+        <w:jc w:val="center"/>
+      </w:pPr>
+    </w:p>
+    <w:p>
+      <w:pPr>
+        <w:pStyle w:val="ListParagraph"/>
+        <w:spacing w:line="240" w:lineRule="auto"/>
+        <w:ind w:left="1429" w:right="465" w:firstLine="0"/>
+      </w:pPr>
+      <w:r>
+        <w:t>Customer dapat meminta jasa vulkanisir kepada perusahaan dengan memberikan ban yang akan divulkanisir dan informasi data diri. Selanjutnya admin akan menginput data transaksi jasa vulkanisir. Customer bisa memantau status apakah vulkanisir sudah selesai atau belum melalui website. Pembayaran akan dilakukan ketika customer akan mengambil ban yang sudah divulkanisir. Customer juga akan mendapat notifikasi bila vulkanisir sudah selesai.</w:t>
+      </w:r>
+    </w:p>
+    <w:p>
+      <w:pPr>
+        <w:spacing w:line="240" w:lineRule="auto"/>
+        <w:ind w:right="465"/>
+      </w:pPr>
+    </w:p>
+    <w:p>
+      <w:pPr>
+        <w:pStyle w:val="ListParagraph"/>
+        <w:numPr>
+          <w:ilvl w:val="0"/>
+          <w:numId w:val="18"/>
+        </w:numPr>
+        <w:spacing w:line="240" w:lineRule="auto"/>
+        <w:ind w:right="465"/>
+      </w:pPr>
+      <w:r>
+        <w:t xml:space="preserve">Proses </w:t>
+      </w:r>
+      <w:r>
+        <w:t>Pembuatan Dokumen</w:t>
+      </w:r>
+    </w:p>
+    <w:p>
+      <w:pPr>
+        <w:pStyle w:val="ListParagraph"/>
+        <w:spacing w:line="240" w:lineRule="auto"/>
+        <w:ind w:left="1429" w:right="465" w:firstLine="0"/>
+        <w:jc w:val="center"/>
+      </w:pPr>
+      <w:r>
+        <w:rPr>
+          <w:noProof/>
+        </w:rPr>
+        <w:lastRenderedPageBreak/>
         <w:drawing>
           <wp:inline distT="0" distB="0" distL="0" distR="0" wp14:anchorId="28B4F15E" wp14:editId="510BB3FE">
             <wp:extent cx="3785948" cy="4835348"/>
@@ -2461,7 +2809,7 @@
                     </pic:cNvPicPr>
                   </pic:nvPicPr>
                   <pic:blipFill>
-                    <a:blip r:embed="rId17">
+                    <a:blip r:embed="rId18">
                       <a:extLst>
                         <a:ext uri="{28A0092B-C50C-407E-A947-70E740481C1C}">
                           <a14:useLocalDpi xmlns:a14="http://schemas.microsoft.com/office/drawing/2010/main" val="0"/>
@@ -2498,6 +2846,60 @@
         <w:pStyle w:val="ListParagraph"/>
         <w:spacing w:line="240" w:lineRule="auto"/>
         <w:ind w:left="1429" w:right="465" w:firstLine="0"/>
+        <w:jc w:val="center"/>
+        <w:rPr>
+          <w:b/>
+          <w:bCs/>
+        </w:rPr>
+      </w:pPr>
+      <w:r>
+        <w:rPr>
+          <w:b/>
+          <w:bCs/>
+        </w:rPr>
+        <w:t>Gambar 6</w:t>
+      </w:r>
+    </w:p>
+    <w:p>
+      <w:pPr>
+        <w:pStyle w:val="ListParagraph"/>
+        <w:spacing w:line="240" w:lineRule="auto"/>
+        <w:ind w:left="1429" w:right="465" w:firstLine="0"/>
+        <w:jc w:val="center"/>
+        <w:rPr>
+          <w:b/>
+          <w:bCs/>
+        </w:rPr>
+      </w:pPr>
+      <w:r>
+        <w:rPr>
+          <w:b/>
+          <w:bCs/>
+        </w:rPr>
+        <w:t>Proses Pembuatan Dokumen</w:t>
+      </w:r>
+    </w:p>
+    <w:p>
+      <w:pPr>
+        <w:pStyle w:val="ListParagraph"/>
+        <w:spacing w:line="240" w:lineRule="auto"/>
+        <w:ind w:left="1429" w:right="465" w:firstLine="0"/>
+        <w:jc w:val="center"/>
+      </w:pPr>
+    </w:p>
+    <w:p>
+      <w:pPr>
+        <w:pStyle w:val="ListParagraph"/>
+        <w:spacing w:line="240" w:lineRule="auto"/>
+        <w:ind w:left="1429" w:right="465" w:firstLine="0"/>
+        <w:jc w:val="center"/>
+      </w:pPr>
+    </w:p>
+    <w:p>
+      <w:pPr>
+        <w:pStyle w:val="ListParagraph"/>
+        <w:spacing w:line="240" w:lineRule="auto"/>
+        <w:ind w:left="1429" w:right="465" w:firstLine="0"/>
       </w:pPr>
       <w:r>
         <w:t>Admin dapat membuat dokumen dengan cara memilih transaksi yang akan dibuat dokumennya</w:t>
@@ -2537,7 +2939,6 @@
         <w:ind w:left="1843" w:right="465" w:firstLine="0"/>
       </w:pPr>
       <w:r>
-        <w:lastRenderedPageBreak/>
         <w:t>Dokumen yang dapat disertakan oleh aplikasi dalam transaksi penjualan sebagai berikut:</w:t>
       </w:r>
     </w:p>
@@ -2614,6 +3015,7 @@
         <w:ind w:left="1843" w:right="465" w:hanging="425"/>
       </w:pPr>
       <w:r>
+        <w:lastRenderedPageBreak/>
         <w:t>Dokumen Transaksi Pembelian</w:t>
       </w:r>
     </w:p>
@@ -2858,7 +3260,6 @@
         <w:ind w:left="1418" w:right="465" w:hanging="284"/>
       </w:pPr>
       <w:r>
-        <w:lastRenderedPageBreak/>
         <w:t>Fitur Master Vendor</w:t>
       </w:r>
     </w:p>
@@ -2893,6 +3294,7 @@
         <w:ind w:left="1418" w:right="465" w:hanging="284"/>
       </w:pPr>
       <w:r>
+        <w:lastRenderedPageBreak/>
         <w:t>Fitur Master Customer</w:t>
       </w:r>
     </w:p>
@@ -2993,8 +3395,16 @@
         <w:spacing w:line="240" w:lineRule="auto"/>
         <w:ind w:left="1418" w:right="465" w:hanging="284"/>
       </w:pPr>
-      <w:r>
-        <w:t>Fitur Biaya Operasional</w:t>
+      <w:commentRangeStart w:id="7"/>
+      <w:r>
+        <w:t>Fitur Transaksi Vulkanisir</w:t>
+      </w:r>
+      <w:commentRangeEnd w:id="7"/>
+      <w:r>
+        <w:rPr>
+          <w:rStyle w:val="CommentReference"/>
+        </w:rPr>
+        <w:commentReference w:id="7"/>
       </w:r>
     </w:p>
     <w:p>
@@ -3003,15 +3413,26 @@
         <w:spacing w:line="240" w:lineRule="auto"/>
         <w:ind w:left="1418" w:right="465" w:firstLine="0"/>
       </w:pPr>
-      <w:r>
-        <w:t>Fitur ini berguna untuk mendata pengeluaran atau biaya operasional perusahaan. Data yang dicatat adalah deskripsi, tanggal, dan nominal. Pengguna dapat menambah, menghapus, dan mengubah data biaya operasional yang ada.</w:t>
-      </w:r>
-    </w:p>
-    <w:p>
-      <w:pPr>
-        <w:pStyle w:val="ListParagraph"/>
-        <w:spacing w:line="240" w:lineRule="auto"/>
-        <w:ind w:left="1418" w:right="465" w:hanging="284"/>
+      <w:commentRangeStart w:id="8"/>
+      <w:r>
+        <w:t xml:space="preserve">Fitur in berguna untuk membuat transaksi vulkanisir perusahaan kepada customer. Data yang dicatat adalah ban yang divulkanisir, </w:t>
+      </w:r>
+      <w:r>
+        <w:t>data diri customer, status transaksi, dan harga. Status transaksi akan di update bila transaksi sudah selesai. Pelunasan pembayaran dilakukan saat customer ingin mengambil barang. Customer dapat menerima notifikasi bila ada transaksi vulkanisir yang sudah selesai ketika login ke website. Baik customer dan admin dapat melihat status transaksi.</w:t>
+      </w:r>
+      <w:commentRangeEnd w:id="8"/>
+      <w:r>
+        <w:rPr>
+          <w:rStyle w:val="CommentReference"/>
+        </w:rPr>
+        <w:commentReference w:id="8"/>
+      </w:r>
+    </w:p>
+    <w:p>
+      <w:pPr>
+        <w:pStyle w:val="ListParagraph"/>
+        <w:spacing w:line="240" w:lineRule="auto"/>
+        <w:ind w:left="1418" w:right="465" w:firstLine="0"/>
       </w:pPr>
     </w:p>
     <w:p>
@@ -3025,7 +3446,7 @@
         <w:ind w:left="1418" w:right="465" w:hanging="284"/>
       </w:pPr>
       <w:r>
-        <w:t>Fitur Insight dan Dashboard Analytics</w:t>
+        <w:t>Fitur Biaya Operasional</w:t>
       </w:r>
     </w:p>
     <w:p>
@@ -3035,18 +3456,14 @@
         <w:ind w:left="1418" w:right="465" w:firstLine="0"/>
       </w:pPr>
       <w:r>
-        <w:t xml:space="preserve">Fitur ini digunakan agar admin dapat melihat beberapa hal penting secara singkat. Beberapa data yang ditampilkan adalah pendapatan bulan ini, pengeluaran bulan ini, total transaksi penjualan yang akan jatuh tempo di bulan ini, total transaksi </w:t>
-      </w:r>
-      <w:r>
-        <w:lastRenderedPageBreak/>
-        <w:t>penjualan yang sudah jatuh tempo. Serta grafik 5 barang dengan penjualan tertinggi sesuai dengan rentang waktu yang sudah ditentukan.</w:t>
-      </w:r>
-    </w:p>
-    <w:p>
-      <w:pPr>
-        <w:pStyle w:val="ListParagraph"/>
-        <w:spacing w:line="240" w:lineRule="auto"/>
-        <w:ind w:left="1418" w:right="465" w:firstLine="0"/>
+        <w:t>Fitur ini berguna untuk mendata pengeluaran atau biaya operasional perusahaan. Data yang dicatat adalah deskripsi, tanggal, dan nominal. Pengguna dapat menambah, menghapus, dan mengubah data biaya operasional yang ada.</w:t>
+      </w:r>
+    </w:p>
+    <w:p>
+      <w:pPr>
+        <w:pStyle w:val="ListParagraph"/>
+        <w:spacing w:line="240" w:lineRule="auto"/>
+        <w:ind w:left="1418" w:right="465" w:hanging="284"/>
       </w:pPr>
     </w:p>
     <w:p>
@@ -3059,15 +3476,8 @@
         <w:spacing w:line="240" w:lineRule="auto"/>
         <w:ind w:left="1418" w:right="465" w:hanging="284"/>
       </w:pPr>
-      <w:commentRangeStart w:id="4"/>
-      <w:r>
-        <w:t xml:space="preserve">Fitur </w:t>
-      </w:r>
-      <w:r>
-        <w:t>Notifikasi</w:t>
-      </w:r>
-      <w:r>
-        <w:t xml:space="preserve"> Hutang</w:t>
+      <w:r>
+        <w:t>Fitur Insight dan Dashboard Analytics</w:t>
       </w:r>
     </w:p>
     <w:p>
@@ -3077,14 +3487,8 @@
         <w:ind w:left="1418" w:right="465" w:firstLine="0"/>
       </w:pPr>
       <w:r>
-        <w:t>Fitur ini digunakan untuk memberitahu kepada admin melalui tampilan dashboard di website berapa hutang yang dimiliki perusahaan, dan berapa jumlah hutang yang sudah jatuh dan akan jatuh tempo.</w:t>
-      </w:r>
-      <w:commentRangeEnd w:id="4"/>
-      <w:r>
-        <w:rPr>
-          <w:rStyle w:val="CommentReference"/>
-        </w:rPr>
-        <w:commentReference w:id="4"/>
+        <w:lastRenderedPageBreak/>
+        <w:t>Fitur ini digunakan agar admin dapat melihat beberapa hal penting secara singkat. Beberapa data yang ditampilkan adalah pendapatan bulan ini, pengeluaran bulan ini, total transaksi penjualan yang akan jatuh tempo di bulan ini, total transaksi penjualan yang sudah jatuh tempo. Serta grafik 5 barang dengan penjualan tertinggi sesuai dengan rentang waktu yang sudah ditentukan.</w:t>
       </w:r>
     </w:p>
     <w:p>
@@ -3104,6 +3508,7 @@
         <w:spacing w:line="240" w:lineRule="auto"/>
         <w:ind w:left="1418" w:right="465" w:hanging="284"/>
       </w:pPr>
+      <w:commentRangeStart w:id="9"/>
       <w:r>
         <w:t xml:space="preserve">Fitur </w:t>
       </w:r>
@@ -3111,7 +3516,7 @@
         <w:t>Notifikasi</w:t>
       </w:r>
       <w:r>
-        <w:t xml:space="preserve"> Piutang</w:t>
+        <w:t xml:space="preserve"> Hutang</w:t>
       </w:r>
     </w:p>
     <w:p>
@@ -3121,25 +3526,21 @@
         <w:ind w:left="1418" w:right="465" w:firstLine="0"/>
       </w:pPr>
       <w:r>
-        <w:t xml:space="preserve">Fitur ini </w:t>
-      </w:r>
-      <w:r>
-        <w:t xml:space="preserve">digunakan untuk memberi notifikasi pada admin melalui tampilan dashboard di website berapa piutang yang dimiliki perusahaan dan berapa piutang lewat jatuh tempo yang dimiliki perusahaan. Fitur ini juga </w:t>
-      </w:r>
-      <w:r>
-        <w:t>memperbolehkan admin untuk memeriksa apakah sebuah customer memiliki tunggakan pembayaran atau tidak</w:t>
-      </w:r>
-      <w:r>
-        <w:t xml:space="preserve"> ketika customer melakukan transaksi</w:t>
-      </w:r>
-      <w:r>
-        <w:t>. Dan berapa banyak piutang yang sudah jatuh tempo namun belum lunas pembayarannya.</w:t>
-      </w:r>
-    </w:p>
-    <w:p>
-      <w:pPr>
-        <w:spacing w:line="240" w:lineRule="auto"/>
-        <w:ind w:left="0" w:right="465" w:firstLine="0"/>
+        <w:t>Fitur ini digunakan untuk memberitahu kepada admin melalui tampilan dashboard di website berapa hutang yang dimiliki perusahaan, dan berapa jumlah hutang yang sudah jatuh dan akan jatuh tempo.</w:t>
+      </w:r>
+      <w:commentRangeEnd w:id="9"/>
+      <w:r>
+        <w:rPr>
+          <w:rStyle w:val="CommentReference"/>
+        </w:rPr>
+        <w:commentReference w:id="9"/>
+      </w:r>
+    </w:p>
+    <w:p>
+      <w:pPr>
+        <w:pStyle w:val="ListParagraph"/>
+        <w:spacing w:line="240" w:lineRule="auto"/>
+        <w:ind w:left="1418" w:right="465" w:firstLine="0"/>
       </w:pPr>
     </w:p>
     <w:p>
@@ -3153,7 +3554,13 @@
         <w:ind w:left="1418" w:right="465" w:hanging="284"/>
       </w:pPr>
       <w:r>
-        <w:t>Fitur Cetak Dokumen</w:t>
+        <w:t xml:space="preserve">Fitur </w:t>
+      </w:r>
+      <w:r>
+        <w:t>Notifikasi</w:t>
+      </w:r>
+      <w:r>
+        <w:t xml:space="preserve"> Piutang</w:t>
       </w:r>
     </w:p>
     <w:p>
@@ -3163,14 +3570,25 @@
         <w:ind w:left="1418" w:right="465" w:firstLine="0"/>
       </w:pPr>
       <w:r>
-        <w:t>Fitur ini memperbolehkan pengguna untuk membuat dokumen untuk keperluan transaksi. Dokumen yang dimaksud diantara lain: dokumen surat jalan, invoice, tanda terima, faktur pajak, dan purchase order.</w:t>
-      </w:r>
-    </w:p>
-    <w:p>
-      <w:pPr>
-        <w:pStyle w:val="ListParagraph"/>
-        <w:spacing w:line="240" w:lineRule="auto"/>
-        <w:ind w:left="1418" w:right="465" w:hanging="284"/>
+        <w:t xml:space="preserve">Fitur ini </w:t>
+      </w:r>
+      <w:r>
+        <w:t xml:space="preserve">digunakan untuk memberi notifikasi pada admin melalui tampilan dashboard di website berapa piutang yang dimiliki perusahaan dan berapa piutang lewat jatuh tempo yang dimiliki perusahaan. Fitur ini juga </w:t>
+      </w:r>
+      <w:r>
+        <w:t>memperbolehkan admin untuk memeriksa apakah sebuah customer memiliki tunggakan pembayaran atau tidak</w:t>
+      </w:r>
+      <w:r>
+        <w:t xml:space="preserve"> ketika customer melakukan transaksi</w:t>
+      </w:r>
+      <w:r>
+        <w:t>. Dan berapa banyak piutang yang sudah jatuh tempo namun belum lunas pembayarannya.</w:t>
+      </w:r>
+    </w:p>
+    <w:p>
+      <w:pPr>
+        <w:spacing w:line="240" w:lineRule="auto"/>
+        <w:ind w:left="0" w:right="465" w:firstLine="0"/>
       </w:pPr>
     </w:p>
     <w:p>
@@ -3183,9 +3601,8 @@
         <w:spacing w:line="240" w:lineRule="auto"/>
         <w:ind w:left="1418" w:right="465" w:hanging="284"/>
       </w:pPr>
-      <w:commentRangeStart w:id="5"/>
-      <w:r>
-        <w:t>Fitur AR dan AP Handle</w:t>
+      <w:r>
+        <w:t>Fitur Cetak Dokumen</w:t>
       </w:r>
     </w:p>
     <w:p>
@@ -3195,21 +3612,14 @@
         <w:ind w:left="1418" w:right="465" w:firstLine="0"/>
       </w:pPr>
       <w:r>
-        <w:t>Fitur ini digunakan untuk menampilkan data berupa hutang dan piutang perusahaan sekaligus. Data yang ditampilkan berupa transaksi hutang dan piutang, berapa piutang yang akan jatuh tempo, berapa piutang yang sudah jatuh tempo, berapa hutang yang akan jatuh tempo, berapa hutang yang sudah jatuh tempo.</w:t>
-      </w:r>
-      <w:commentRangeEnd w:id="5"/>
-      <w:r>
-        <w:rPr>
-          <w:rStyle w:val="CommentReference"/>
-        </w:rPr>
-        <w:commentReference w:id="5"/>
-      </w:r>
-    </w:p>
-    <w:p>
-      <w:pPr>
-        <w:pStyle w:val="ListParagraph"/>
-        <w:spacing w:line="240" w:lineRule="auto"/>
-        <w:ind w:left="1418" w:right="465" w:firstLine="0"/>
+        <w:t>Fitur ini memperbolehkan pengguna untuk membuat dokumen untuk keperluan transaksi. Dokumen yang dimaksud diantara lain: dokumen surat jalan, invoice, tanda terima, faktur pajak, dan purchase order.</w:t>
+      </w:r>
+    </w:p>
+    <w:p>
+      <w:pPr>
+        <w:pStyle w:val="ListParagraph"/>
+        <w:spacing w:line="240" w:lineRule="auto"/>
+        <w:ind w:left="1418" w:right="465" w:hanging="284"/>
       </w:pPr>
     </w:p>
     <w:p>
@@ -3222,6 +3632,53 @@
         <w:spacing w:line="240" w:lineRule="auto"/>
         <w:ind w:left="1418" w:right="465" w:hanging="284"/>
       </w:pPr>
+      <w:commentRangeStart w:id="10"/>
+      <w:r>
+        <w:t>Fitur AR dan AP Handle</w:t>
+      </w:r>
+      <w:commentRangeEnd w:id="10"/>
+      <w:r>
+        <w:rPr>
+          <w:rStyle w:val="CommentReference"/>
+        </w:rPr>
+        <w:commentReference w:id="10"/>
+      </w:r>
+    </w:p>
+    <w:p>
+      <w:pPr>
+        <w:pStyle w:val="ListParagraph"/>
+        <w:spacing w:line="240" w:lineRule="auto"/>
+        <w:ind w:left="1418" w:right="465" w:firstLine="0"/>
+      </w:pPr>
+      <w:commentRangeStart w:id="11"/>
+      <w:r>
+        <w:t>Fitur ini digunakan untuk menampilkan data berupa hutang dan piutang perusahaan sekaligus. Data yang ditampilkan berupa transaksi hutang dan piutang, berapa piutang yang akan jatuh tempo, berapa piutang yang sudah jatuh tempo, berapa hutang yang akan jatuh tempo, berapa hutang yang sudah jatuh tempo.</w:t>
+      </w:r>
+      <w:commentRangeEnd w:id="11"/>
+      <w:r>
+        <w:rPr>
+          <w:rStyle w:val="CommentReference"/>
+        </w:rPr>
+        <w:commentReference w:id="11"/>
+      </w:r>
+    </w:p>
+    <w:p>
+      <w:pPr>
+        <w:pStyle w:val="ListParagraph"/>
+        <w:spacing w:line="240" w:lineRule="auto"/>
+        <w:ind w:left="1418" w:right="465" w:firstLine="0"/>
+      </w:pPr>
+    </w:p>
+    <w:p>
+      <w:pPr>
+        <w:pStyle w:val="ListParagraph"/>
+        <w:numPr>
+          <w:ilvl w:val="0"/>
+          <w:numId w:val="17"/>
+        </w:numPr>
+        <w:spacing w:line="240" w:lineRule="auto"/>
+        <w:ind w:left="1418" w:right="465" w:hanging="284"/>
+      </w:pPr>
       <w:r>
         <w:t>Laporan</w:t>
       </w:r>
@@ -3267,6 +3724,7 @@
         <w:ind w:left="1985" w:right="465" w:hanging="284"/>
       </w:pPr>
       <w:r>
+        <w:lastRenderedPageBreak/>
         <w:t>Laporan Penjualan Barang</w:t>
       </w:r>
     </w:p>
@@ -3291,7 +3749,6 @@
         <w:ind w:left="1985" w:right="465" w:hanging="284"/>
       </w:pPr>
       <w:r>
-        <w:lastRenderedPageBreak/>
         <w:t>Laporan Laba Bersih</w:t>
       </w:r>
     </w:p>
@@ -3438,7 +3895,7 @@
         <w:spacing w:line="240" w:lineRule="auto"/>
         <w:ind w:left="1985" w:right="465" w:hanging="284"/>
       </w:pPr>
-      <w:commentRangeStart w:id="6"/>
+      <w:commentRangeStart w:id="12"/>
       <w:r>
         <w:t>Laporan Laba Rugi</w:t>
       </w:r>
@@ -3452,12 +3909,12 @@
       <w:r>
         <w:t>Menampilkan laporan keuangan berupa laba dan rugi perusahaan dengan data sesuai jangka tanggal pembuatan laporan.</w:t>
       </w:r>
-      <w:commentRangeEnd w:id="6"/>
+      <w:commentRangeEnd w:id="12"/>
       <w:r>
         <w:rPr>
           <w:rStyle w:val="CommentReference"/>
         </w:rPr>
-        <w:commentReference w:id="6"/>
+        <w:commentReference w:id="12"/>
       </w:r>
     </w:p>
     <w:p>
@@ -3539,7 +3996,11 @@
         <w:ind w:left="1429" w:right="465" w:firstLine="0"/>
       </w:pPr>
       <w:r>
-        <w:t xml:space="preserve">Fitur ini digunakan untuk melihat semua transaksi penjualan yang dilakukan customer di toko fisik dan memerlukan bantuan teknis seperti proses penggantian ban akan ditampilkan disini. Tugas akan dibagi </w:t>
+        <w:t xml:space="preserve">Fitur ini digunakan untuk melihat semua transaksi penjualan yang dilakukan customer di toko fisik dan memerlukan bantuan </w:t>
+      </w:r>
+      <w:r>
+        <w:lastRenderedPageBreak/>
+        <w:t xml:space="preserve">teknis seperti proses penggantian ban akan ditampilkan disini. Tugas akan dibagi </w:t>
       </w:r>
       <w:r>
         <w:t>sesuai status, antara lain:</w:t>
@@ -3584,7 +4045,6 @@
         <w:ind w:right="465"/>
       </w:pPr>
       <w:r>
-        <w:lastRenderedPageBreak/>
         <w:t>Tugas Sedang Dikerjakan</w:t>
       </w:r>
     </w:p>
@@ -3863,7 +4323,6 @@
         <w:ind w:left="1418" w:right="465" w:firstLine="0"/>
       </w:pPr>
       <w:r>
-        <w:lastRenderedPageBreak/>
         <w:t>Fitur ini digunakan untuk mengatur pembagian deviden para pemangku kepentingan. Pemangku kepentingan juga dapat melihat deviden yang akan diterima pada saat pembagian.</w:t>
       </w:r>
     </w:p>
@@ -4095,6 +4554,7 @@
         <w:t xml:space="preserve">Customer dapat melakukan checkout / membuat pembelian sesuai dengan barang yang ada di keranjang dengan fitur ini. </w:t>
       </w:r>
       <w:r>
+        <w:lastRenderedPageBreak/>
         <w:t>Setelah itu transaksi akan masuk dalam fase status “Menunggu Pembayaran”.</w:t>
       </w:r>
     </w:p>
@@ -4114,9 +4574,7 @@
         <w:spacing w:line="240" w:lineRule="auto"/>
         <w:ind w:left="1418" w:right="465" w:hanging="284"/>
       </w:pPr>
-      <w:commentRangeStart w:id="7"/>
-      <w:r>
-        <w:lastRenderedPageBreak/>
+      <w:r>
         <w:t>Notifikasi Hutang</w:t>
       </w:r>
     </w:p>
@@ -4128,13 +4586,6 @@
       </w:pPr>
       <w:r>
         <w:t>Customer dapat menerima notifikasi hutang transaksi yang belum lunas melalui website ketika sudah login.</w:t>
-      </w:r>
-      <w:commentRangeEnd w:id="7"/>
-      <w:r>
-        <w:rPr>
-          <w:rStyle w:val="CommentReference"/>
-        </w:rPr>
-        <w:commentReference w:id="7"/>
       </w:r>
     </w:p>
     <w:p>
@@ -4154,7 +4605,7 @@
         <w:spacing w:line="240" w:lineRule="auto"/>
         <w:ind w:left="1418" w:right="465" w:hanging="284"/>
       </w:pPr>
-      <w:commentRangeStart w:id="8"/>
+      <w:commentRangeStart w:id="13"/>
       <w:r>
         <w:t>Pembayaran Online melalui MidTrans</w:t>
       </w:r>
@@ -4168,12 +4619,12 @@
       <w:r>
         <w:t>Customer dapat melunasi pembayaran transaksi pembelian maupun hutang melalui Payment Gateway yang ada di website. Payment Gateway akan menggunakan MidTrans.</w:t>
       </w:r>
-      <w:commentRangeEnd w:id="8"/>
+      <w:commentRangeEnd w:id="13"/>
       <w:r>
         <w:rPr>
           <w:rStyle w:val="CommentReference"/>
         </w:rPr>
-        <w:commentReference w:id="8"/>
+        <w:commentReference w:id="13"/>
       </w:r>
     </w:p>
     <w:p>
@@ -4221,6 +4672,37 @@
         <w:ind w:right="465"/>
       </w:pPr>
       <w:r>
+        <w:t>Selesai</w:t>
+      </w:r>
+    </w:p>
+    <w:p>
+      <w:pPr>
+        <w:pStyle w:val="ListParagraph"/>
+        <w:spacing w:line="240" w:lineRule="auto"/>
+        <w:ind w:left="2138" w:right="465" w:firstLine="0"/>
+      </w:pPr>
+      <w:r>
+        <w:t>Status ini hanya berlaku pada transaksi vulkanisir ban. Status ini menandakan bahwa transaksi telah selesai hingga pembayaran dan pengambilan barang.</w:t>
+      </w:r>
+    </w:p>
+    <w:p>
+      <w:pPr>
+        <w:pStyle w:val="ListParagraph"/>
+        <w:spacing w:line="240" w:lineRule="auto"/>
+        <w:ind w:left="2138" w:right="465" w:firstLine="0"/>
+      </w:pPr>
+    </w:p>
+    <w:p>
+      <w:pPr>
+        <w:pStyle w:val="ListParagraph"/>
+        <w:numPr>
+          <w:ilvl w:val="0"/>
+          <w:numId w:val="26"/>
+        </w:numPr>
+        <w:spacing w:line="240" w:lineRule="auto"/>
+        <w:ind w:right="465"/>
+      </w:pPr>
+      <w:r>
         <w:t>Menunggu Pembayaran</w:t>
       </w:r>
     </w:p>
@@ -4365,6 +4847,7 @@
         <w:ind w:left="2138" w:right="465" w:firstLine="0"/>
       </w:pPr>
       <w:r>
+        <w:lastRenderedPageBreak/>
         <w:t>Status “Sampai” menandakan bahwa pengiriman pesanan telah berhasil sampai di lokasi customer. Admin mengubah status pesanan menjadi Sampai dengan mengupload bukti pengiriman yang dikirim pihak ekspedisi.</w:t>
       </w:r>
     </w:p>
@@ -4396,7 +4879,6 @@
         <w:ind w:left="2138" w:right="465" w:firstLine="0"/>
       </w:pPr>
       <w:r>
-        <w:lastRenderedPageBreak/>
         <w:t>Status “Batal” menandakan bahwa pesanan dibatalkan. Pesanan dapat dibatalkan pihak customer bila pesanan belum sampai status “Menunggu Pembayaran”, customer wajib menyertakan alasan pembatalan. Sedangkan, pembatalan dari pihak admin bisa dilakukan di status apa saja dan wajib menyertakan alasan pembatalan.</w:t>
       </w:r>
     </w:p>
@@ -4609,24 +5091,24 @@
         <w:t>error</w:t>
       </w:r>
       <w:r>
-        <w:t>. Uji coba yang pertama dilakukan adalah uji coba fungsionalitas</w:t>
+        <w:t xml:space="preserve">. Uji coba yang pertama dilakukan adalah uji coba </w:t>
+      </w:r>
+      <w:r>
+        <w:t>kelayakan dengan studi kasus sesuai proses bisnis perusahaan</w:t>
       </w:r>
       <w:r>
         <w:t>,</w:t>
       </w:r>
       <w:r>
-        <w:t xml:space="preserve"> uji coba yang kedua adalah uji coba kompatibilitas</w:t>
-      </w:r>
-      <w:r>
-        <w:t>, dan yang ketiga adalah uji coba</w:t>
-      </w:r>
-      <w:r>
-        <w:t xml:space="preserve"> kelayakan dengan studi kasus sesuai proses bisnis perusahaan</w:t>
-      </w:r>
-      <w:r>
-        <w:t xml:space="preserve">. </w:t>
-      </w:r>
-      <w:commentRangeStart w:id="9"/>
+        <w:t xml:space="preserve"> </w:t>
+      </w:r>
+      <w:r>
+        <w:t xml:space="preserve">dan </w:t>
+      </w:r>
+      <w:r>
+        <w:t xml:space="preserve">uji coba yang kedua adalah uji coba kompatibilitas. </w:t>
+      </w:r>
+      <w:commentRangeStart w:id="14"/>
       <w:r>
         <w:t xml:space="preserve">Uji coba akan dilakukan menggunakan 10 akun dapat berupa </w:t>
       </w:r>
@@ -4642,12 +5124,12 @@
       <w:r>
         <w:t>terdiri atas 1500 data transaksi / data transaksi 3 bulan terkahir bila jumlah 1500 data transaksi tidak dapat dicapai</w:t>
       </w:r>
-      <w:commentRangeEnd w:id="9"/>
+      <w:commentRangeEnd w:id="14"/>
       <w:r>
         <w:rPr>
           <w:rStyle w:val="CommentReference"/>
         </w:rPr>
-        <w:commentReference w:id="9"/>
+        <w:commentReference w:id="14"/>
       </w:r>
       <w:r>
         <w:t>.</w:t>
@@ -4658,135 +5140,127 @@
         <w:spacing w:line="240" w:lineRule="auto"/>
         <w:ind w:left="720" w:right="465" w:firstLine="720"/>
       </w:pPr>
-      <w:commentRangeStart w:id="10"/>
-      <w:r>
-        <w:t xml:space="preserve">Uji coba fungsionalitas adalah uji coba keseluruhan fitur yang disediakan di dalam website ini, seperti: </w:t>
-      </w:r>
-      <w:r>
-        <w:rPr>
-          <w:i/>
-        </w:rPr>
-        <w:t>login, register</w:t>
-      </w:r>
-      <w:r>
-        <w:t>,</w:t>
-      </w:r>
-      <w:r>
-        <w:t xml:space="preserve"> </w:t>
+      <w:commentRangeStart w:id="15"/>
+      <w:r>
+        <w:lastRenderedPageBreak/>
+        <w:t xml:space="preserve">Pada uji coba kelayakan dengan studi kasus sesuai proses bisnis perusahaan akan dilakukan dengan melaksanakan eksperimen menggunakan beberapa studi kasus sesuai dengan proses bisnis perusahaan yang akan disebut </w:t>
       </w:r>
       <w:r>
         <w:rPr>
           <w:i/>
           <w:iCs/>
         </w:rPr>
-        <w:t xml:space="preserve">master, </w:t>
-      </w:r>
-      <w:r>
-        <w:t>pengelolaan laporan,</w:t>
-      </w:r>
-      <w:r>
-        <w:t xml:space="preserve"> pembuatan dokumen, manajemen</w:t>
+        <w:t>task list</w:t>
+      </w:r>
+      <w:r>
+        <w:t>.</w:t>
+      </w:r>
+      <w:commentRangeEnd w:id="15"/>
+      <w:r>
+        <w:rPr>
+          <w:rStyle w:val="CommentReference"/>
+        </w:rPr>
+        <w:commentReference w:id="15"/>
+      </w:r>
+      <w:r>
+        <w:t xml:space="preserve"> Uji coba diantara lain </w:t>
+      </w:r>
+      <w:r>
+        <w:t xml:space="preserve">seperti: </w:t>
+      </w:r>
+      <w:r>
+        <w:rPr>
+          <w:i/>
+        </w:rPr>
+        <w:t>login, register</w:t>
+      </w:r>
+      <w:r>
+        <w:t>,</w:t>
       </w:r>
       <w:r>
         <w:t xml:space="preserve"> </w:t>
-      </w:r>
-      <w:r>
-        <w:t>transaksi, serta manajemen hutang dan piutang perusahaan</w:t>
-      </w:r>
-      <w:r>
-        <w:t xml:space="preserve">. </w:t>
-      </w:r>
-      <w:commentRangeEnd w:id="10"/>
-      <w:r>
-        <w:rPr>
-          <w:rStyle w:val="CommentReference"/>
-        </w:rPr>
-        <w:commentReference w:id="10"/>
-      </w:r>
-      <w:r>
-        <w:t xml:space="preserve">Metode uji coba fungsionalitas yang akan digunakan adalah metode </w:t>
-      </w:r>
-      <w:r>
-        <w:rPr>
-          <w:i/>
-        </w:rPr>
-        <w:t>black box testing</w:t>
-      </w:r>
-      <w:r>
-        <w:t xml:space="preserve">. Metode </w:t>
-      </w:r>
-      <w:r>
-        <w:rPr>
-          <w:i/>
-        </w:rPr>
-        <w:t>black box testing</w:t>
-      </w:r>
-      <w:r>
-        <w:t xml:space="preserve"> ini merupakan metode yang melakukan pendekatan pengujian fungsionalitas tanpa melihat struktur kode dari website tersebut. Uji coba fungsionalitas ini juga akan didukung </w:t>
-      </w:r>
-      <w:r>
-        <w:lastRenderedPageBreak/>
-        <w:t xml:space="preserve">dengan adanya kuesioner kepada para penggunanya untuk mendapatkan </w:t>
-      </w:r>
-      <w:r>
-        <w:rPr>
-          <w:i/>
-        </w:rPr>
-        <w:t xml:space="preserve">feedback </w:t>
-      </w:r>
-      <w:r>
-        <w:t>mengenai fungsionalitas dari fitur-fitur yang tersedia pada website ini.</w:t>
-      </w:r>
-      <w:r>
-        <w:tab/>
-      </w:r>
-    </w:p>
-    <w:p>
-      <w:pPr>
-        <w:spacing w:line="240" w:lineRule="auto"/>
-        <w:ind w:left="720" w:right="465" w:firstLine="720"/>
-      </w:pPr>
-      <w:r>
-        <w:t>Sedangkan, untuk uji coba kompatibilitas, uji coba tersebut akan menguji apakah website dapat berjalan dengan baik pada browser yang berbeda-beda. Uji coba kompatibilitas akan dilakukan pada beberapa browser, diantara lain Google Chrome, dan Mozilla Firefox.</w:t>
-      </w:r>
-    </w:p>
-    <w:p>
-      <w:pPr>
-        <w:spacing w:line="240" w:lineRule="auto"/>
-        <w:ind w:left="720" w:right="465" w:firstLine="720"/>
-      </w:pPr>
-      <w:commentRangeStart w:id="11"/>
-      <w:r>
-        <w:t xml:space="preserve">Pada uji coba </w:t>
-      </w:r>
-      <w:r>
-        <w:t xml:space="preserve">kelayakan dengan studi kasus sesuai proses bisnis perusahaan akan dilakukan dengan melaksanakan eksperimen </w:t>
-      </w:r>
-      <w:r>
-        <w:t>menggunakan beberapa studi kasus</w:t>
-      </w:r>
-      <w:r>
-        <w:t xml:space="preserve"> sesuai dengan proses bisnis perusahaan</w:t>
-      </w:r>
-      <w:r>
-        <w:t xml:space="preserve"> yang akan disebut </w:t>
       </w:r>
       <w:r>
         <w:rPr>
           <w:i/>
           <w:iCs/>
         </w:rPr>
-        <w:t>task list</w:t>
-      </w:r>
-      <w:r>
-        <w:t>.</w:t>
-      </w:r>
-      <w:commentRangeEnd w:id="11"/>
-      <w:r>
-        <w:rPr>
-          <w:rStyle w:val="CommentReference"/>
-        </w:rPr>
-        <w:commentReference w:id="11"/>
+        <w:t xml:space="preserve">master, </w:t>
+      </w:r>
+      <w:r>
+        <w:t>pengelolaan laporan,</w:t>
+      </w:r>
+      <w:r>
+        <w:t xml:space="preserve"> pembuatan dokumen, manajemen</w:t>
+      </w:r>
+      <w:r>
+        <w:t xml:space="preserve"> </w:t>
+      </w:r>
+      <w:r>
+        <w:t>transaksi,</w:t>
+      </w:r>
+      <w:r>
+        <w:t xml:space="preserve"> manajemen</w:t>
+      </w:r>
+      <w:r>
+        <w:t xml:space="preserve"> pergerakan stok menggunakan</w:t>
+      </w:r>
+      <w:r>
+        <w:t xml:space="preserve"> FIFO,</w:t>
+      </w:r>
+      <w:r>
+        <w:t xml:space="preserve"> serta manajemen hutang dan piutang perusahaan</w:t>
+      </w:r>
+      <w:r>
+        <w:t xml:space="preserve">. Metode uji coba </w:t>
+      </w:r>
+      <w:r>
+        <w:t>kelayakan</w:t>
+      </w:r>
+      <w:r>
+        <w:t xml:space="preserve"> yang akan digunakan adalah metode </w:t>
+      </w:r>
+      <w:r>
+        <w:rPr>
+          <w:i/>
+        </w:rPr>
+        <w:t>black box testing</w:t>
+      </w:r>
+      <w:r>
+        <w:t xml:space="preserve">. Metode </w:t>
+      </w:r>
+      <w:r>
+        <w:rPr>
+          <w:i/>
+        </w:rPr>
+        <w:t>black box testing</w:t>
+      </w:r>
+      <w:r>
+        <w:t xml:space="preserve"> ini merupakan metode yang melakukan pendekatan pengujian tanpa melihat struktur kode dari website tersebut. Uji coba ini juga akan didukung dengan adanya kuesioner kepada para penggunanya untuk mendapatkan </w:t>
+      </w:r>
+      <w:r>
+        <w:rPr>
+          <w:i/>
+        </w:rPr>
+        <w:t xml:space="preserve">feedback </w:t>
+      </w:r>
+      <w:r>
+        <w:t xml:space="preserve">mengenai </w:t>
+      </w:r>
+      <w:r>
+        <w:t>kelayakan</w:t>
+      </w:r>
+      <w:r>
+        <w:t xml:space="preserve"> dari fitur-fitur yang tersedia pada website ini.</w:t>
+      </w:r>
+    </w:p>
+    <w:p>
+      <w:pPr>
+        <w:spacing w:line="240" w:lineRule="auto"/>
+        <w:ind w:left="720" w:right="465" w:firstLine="720"/>
+      </w:pPr>
+      <w:r>
+        <w:t>Sedangkan, untuk uji coba kompatibilitas, uji coba tersebut akan menguji apakah website dapat berjalan dengan baik pada browser yang berbeda-beda. Uji coba kompatibilitas akan dilakukan pada beberapa browser, diantara lain Google Chrome, dan Mozilla Firefox.</w:t>
       </w:r>
     </w:p>
     <w:p>
@@ -4893,7 +5367,7 @@
                     <pic:cNvPicPr preferRelativeResize="0"/>
                   </pic:nvPicPr>
                   <pic:blipFill>
-                    <a:blip r:embed="rId18"/>
+                    <a:blip r:embed="rId19"/>
                     <a:srcRect/>
                     <a:stretch>
                       <a:fillRect/>
@@ -4930,7 +5404,13 @@
         <w:rPr>
           <w:b/>
         </w:rPr>
-        <w:t>Gambar 14</w:t>
+        <w:t xml:space="preserve">Gambar </w:t>
+      </w:r>
+      <w:r>
+        <w:rPr>
+          <w:b/>
+        </w:rPr>
+        <w:t>7</w:t>
       </w:r>
     </w:p>
     <w:p>
@@ -5033,11 +5513,7 @@
         <w:t>Requirements Analysis</w:t>
       </w:r>
       <w:r>
-        <w:t xml:space="preserve"> atau disebut juga tahap analisa kebutuhan merupakan tahap dimana pengembang mengumpulkan informasi mengenai kebutuhan yang diperlukan untuk membangun </w:t>
-      </w:r>
-      <w:r>
-        <w:lastRenderedPageBreak/>
-        <w:t xml:space="preserve">aplikasi. Dalam mendapatkan informasi analisa kebutuhan, pengembang dapat melakukan pengumpulan informasi melalui wawancara, </w:t>
+        <w:t xml:space="preserve"> atau disebut juga tahap analisa kebutuhan merupakan tahap dimana pengembang mengumpulkan informasi mengenai kebutuhan yang diperlukan untuk membangun aplikasi. Dalam mendapatkan informasi analisa kebutuhan, pengembang dapat melakukan pengumpulan informasi melalui wawancara, </w:t>
       </w:r>
       <w:r>
         <w:t xml:space="preserve">analisan dokumen, </w:t>
@@ -5319,7 +5795,11 @@
         <w:t xml:space="preserve">Maintenance </w:t>
       </w:r>
       <w:r>
-        <w:t xml:space="preserve">atau disebut juga tahap pemeliharaan merupakan tahap dimana pengembang melakukan pemeriksaan secara berkala terhadap aplikasi saat aplikasi telah digunakan oleh pengguna. Pengembang akan mencoba mengimplementasikan aplikasi tersebut ke umum untuk mengetahui apakah aplikasi sudah berjalan dengan baik. Apabila ditemukan kesalahan, </w:t>
+        <w:t xml:space="preserve">atau disebut juga tahap pemeliharaan merupakan tahap dimana pengembang melakukan pemeriksaan secara berkala terhadap aplikasi saat aplikasi telah digunakan oleh pengguna. Pengembang akan mencoba mengimplementasikan aplikasi tersebut ke umum untuk mengetahui apakah aplikasi sudah berjalan dengan </w:t>
+      </w:r>
+      <w:r>
+        <w:lastRenderedPageBreak/>
+        <w:t xml:space="preserve">baik. Apabila ditemukan kesalahan, </w:t>
       </w:r>
       <w:r>
         <w:rPr>
@@ -5377,7 +5857,6 @@
         <w:ind w:left="900" w:hanging="270"/>
       </w:pPr>
       <w:r>
-        <w:lastRenderedPageBreak/>
         <w:t>Daftar Pustaka</w:t>
       </w:r>
     </w:p>
@@ -5581,7 +6060,7 @@
         <w:ind w:left="1260" w:right="465"/>
         <w:jc w:val="left"/>
       </w:pPr>
-      <w:commentRangeStart w:id="12"/>
+      <w:commentRangeStart w:id="16"/>
       <w:r>
         <w:t>Datta, R. N. (1995). Vulcanization of Rubber.</w:t>
       </w:r>
@@ -5768,18 +6247,18 @@
       <w:r>
         <w:t>Larry Ullman. (2016). PHP for the Web: Visual QuickStart Guide.</w:t>
       </w:r>
-      <w:commentRangeEnd w:id="12"/>
+      <w:commentRangeEnd w:id="16"/>
       <w:r>
         <w:rPr>
           <w:rStyle w:val="CommentReference"/>
         </w:rPr>
-        <w:commentReference w:id="12"/>
+        <w:commentReference w:id="16"/>
       </w:r>
     </w:p>
     <w:sectPr>
-      <w:footerReference w:type="even" r:id="rId19"/>
-      <w:footerReference w:type="default" r:id="rId20"/>
-      <w:footerReference w:type="first" r:id="rId21"/>
+      <w:footerReference w:type="even" r:id="rId20"/>
+      <w:footerReference w:type="default" r:id="rId21"/>
+      <w:footerReference w:type="first" r:id="rId22"/>
       <w:pgSz w:w="11906" w:h="16838"/>
       <w:pgMar w:top="2268" w:right="1701" w:bottom="1701" w:left="2268" w:header="720" w:footer="1134" w:gutter="0"/>
       <w:pgNumType w:start="1"/>
@@ -5807,9 +6286,15 @@
         <w:annotationRef/>
       </w:r>
       <w:r>
-        <w:t>@HartartoJunaedi</w:t>
-      </w:r>
-    </w:p>
+        <w:t>Keputusan Sidang Reviewer 2 Nomor 3</w:t>
+      </w:r>
+      <w:r>
+        <w:br/>
+        <w:t>Keputusan Sidang Nomor 2</w:t>
+      </w:r>
+    </w:p>
+  </w:comment>
+  <w:comment w:id="1" w:author="Calvin Adhikang" w:date="2023-10-16T15:58:00Z" w:initials="CA">
     <w:p>
       <w:pPr>
         <w:pStyle w:val="CommentText"/>
@@ -5817,24 +6302,19 @@
         <w:jc w:val="left"/>
       </w:pPr>
       <w:r>
-        <w:t>Nomor</w:t>
-      </w:r>
-      <w:r>
-        <w:t xml:space="preserve"> </w:t>
-      </w:r>
-      <w:r>
-        <w:t xml:space="preserve">3: </w:t>
-      </w:r>
-      <w:r>
-        <w:t>“</w:t>
-      </w:r>
-      <w:r>
-        <w:t>Perusahaan semacam ini biasanya tidak hanya jual beli ban saja tetapi ada servis lain seperti vulkanisir</w:t>
-      </w:r>
-      <w:r>
-        <w:t>”</w:t>
-      </w:r>
-    </w:p>
+        <w:rPr>
+          <w:rStyle w:val="CommentReference"/>
+          <w:sz w:val="20"/>
+          <w:szCs w:val="20"/>
+        </w:rPr>
+        <w:annotationRef/>
+      </w:r>
+      <w:r>
+        <w:t>Keputusan Sidang Reviewer 2 Nomor 2</w:t>
+      </w:r>
+    </w:p>
+  </w:comment>
+  <w:comment w:id="2" w:author="Calvin Adhikang" w:date="2023-10-17T23:23:00Z" w:initials="CA">
     <w:p>
       <w:pPr>
         <w:pStyle w:val="CommentText"/>
@@ -5842,9 +6322,19 @@
         <w:jc w:val="left"/>
       </w:pPr>
       <w:r>
-        <w:t>@Hasil Sidang</w:t>
-      </w:r>
-    </w:p>
+        <w:rPr>
+          <w:rStyle w:val="CommentReference"/>
+          <w:sz w:val="20"/>
+          <w:szCs w:val="20"/>
+        </w:rPr>
+        <w:annotationRef/>
+      </w:r>
+      <w:r>
+        <w:t>Keputusan Sidang Reviewer 2 Nomor 4</w:t>
+      </w:r>
+    </w:p>
+  </w:comment>
+  <w:comment w:id="3" w:author="Calvin Adhikang" w:date="2023-10-18T16:52:00Z" w:initials="CA">
     <w:p>
       <w:pPr>
         <w:pStyle w:val="CommentText"/>
@@ -5852,29 +6342,120 @@
         <w:jc w:val="left"/>
       </w:pPr>
       <w:r>
-        <w:t>Nomor 2: “</w:t>
-      </w:r>
-      <w:r>
-        <w:t>Tambahkan fitur untuk menangani vulkanisir</w:t>
-      </w:r>
-      <w:r>
-        <w:t>”</w:t>
+        <w:rPr>
+          <w:rStyle w:val="CommentReference"/>
+        </w:rPr>
+        <w:annotationRef/>
+      </w:r>
+      <w:r>
+        <w:t>Keputusan Sidang Reviewer 4 Nomor 1</w:t>
+      </w:r>
+    </w:p>
+  </w:comment>
+  <w:comment w:id="4" w:author="Calvin Adhikang" w:date="2023-10-18T16:52:00Z" w:initials="CA">
+    <w:p>
+      <w:pPr>
+        <w:pStyle w:val="CommentText"/>
+        <w:ind w:left="0" w:firstLine="0"/>
+        <w:jc w:val="left"/>
+      </w:pPr>
+      <w:r>
+        <w:rPr>
+          <w:rStyle w:val="CommentReference"/>
+        </w:rPr>
+        <w:annotationRef/>
+      </w:r>
+      <w:r>
+        <w:t>Keputusan Sidang Reviewer 4 Nomor 1</w:t>
+      </w:r>
+    </w:p>
+  </w:comment>
+  <w:comment w:id="5" w:author="Calvin Adhikang" w:date="2023-10-18T16:50:00Z" w:initials="CA">
+    <w:p>
+      <w:pPr>
+        <w:pStyle w:val="CommentText"/>
+        <w:ind w:left="0" w:firstLine="0"/>
+        <w:jc w:val="left"/>
+      </w:pPr>
+      <w:r>
+        <w:rPr>
+          <w:rStyle w:val="CommentReference"/>
+        </w:rPr>
+        <w:annotationRef/>
+      </w:r>
+      <w:r>
+        <w:t>Keputusan Sidang Reviewer 2 Nomor 7</w:t>
+      </w:r>
+    </w:p>
+  </w:comment>
+  <w:comment w:id="6" w:author="Calvin Adhikang" w:date="2023-10-18T15:42:00Z" w:initials="CA">
+    <w:p>
+      <w:pPr>
+        <w:pStyle w:val="CommentText"/>
+        <w:ind w:left="0" w:firstLine="0"/>
+        <w:jc w:val="left"/>
+      </w:pPr>
+      <w:r>
+        <w:rPr>
+          <w:rStyle w:val="CommentReference"/>
+        </w:rPr>
+        <w:annotationRef/>
+      </w:r>
+      <w:r>
+        <w:t>Keputusan Sidang Nomor 2</w:t>
       </w:r>
       <w:r>
         <w:br/>
+        <w:t>Keputusan Sidang Reviewer 2 Nomor 3</w:t>
       </w:r>
       <w:r>
         <w:br/>
-      </w:r>
-      <w:r>
-        <w:t>Menambahkan Teori Vulkanisir, sebagai dasar ilmu untuk memenuhi permintaan fitur vulkanisir</w:t>
+        <w:t>Keputusan Sidang Reviewer 2 Nomor 8</w:t>
       </w:r>
     </w:p>
   </w:comment>
-  <w:comment w:id="1" w:author="Calvin Adhikang" w:date="2023-10-16T15:58:00Z" w:initials="CA">
+  <w:comment w:id="7" w:author="Calvin Adhikang" w:date="2023-10-18T16:46:00Z" w:initials="CA">
     <w:p>
       <w:pPr>
         <w:pStyle w:val="CommentText"/>
+        <w:ind w:left="0" w:firstLine="0"/>
+        <w:jc w:val="left"/>
+      </w:pPr>
+      <w:r>
+        <w:rPr>
+          <w:rStyle w:val="CommentReference"/>
+        </w:rPr>
+        <w:annotationRef/>
+      </w:r>
+      <w:r>
+        <w:t>Keputusan Sidang Nomor 2</w:t>
+      </w:r>
+    </w:p>
+  </w:comment>
+  <w:comment w:id="8" w:author="Calvin Adhikang" w:date="2023-10-18T16:46:00Z" w:initials="CA">
+    <w:p>
+      <w:pPr>
+        <w:pStyle w:val="CommentText"/>
+        <w:ind w:left="0" w:firstLine="0"/>
+        <w:jc w:val="left"/>
+      </w:pPr>
+      <w:r>
+        <w:rPr>
+          <w:rStyle w:val="CommentReference"/>
+        </w:rPr>
+        <w:annotationRef/>
+      </w:r>
+      <w:r>
+        <w:t>Keputusan Sidang Reviewer 2 Nomor 3</w:t>
+      </w:r>
+    </w:p>
+  </w:comment>
+  <w:comment w:id="9" w:author="Calvin Adhikang" w:date="2023-10-17T15:24:00Z" w:initials="CA">
+    <w:p>
+      <w:pPr>
+        <w:pStyle w:val="CommentText"/>
+        <w:ind w:left="0" w:firstLine="0"/>
+        <w:jc w:val="left"/>
       </w:pPr>
       <w:r>
         <w:rPr>
@@ -5885,44 +6466,52 @@
         <w:annotationRef/>
       </w:r>
       <w:r>
-        <w:t>@Hartarto Junaedi</w:t>
-      </w:r>
-      <w:r>
-        <w:br/>
-        <w:t xml:space="preserve">Nomor 2b: </w:t>
-      </w:r>
-      <w:r>
-        <w:t>“</w:t>
-      </w:r>
-      <w:r>
-        <w:t>Perbaiki sub bab bisnis proses sesuai ketentuan proposal . data perusahaan pada kota kalimantan timur ?</w:t>
-      </w:r>
-      <w:r>
-        <w:t>”</w:t>
-      </w:r>
-      <w:r>
-        <w:br/>
-      </w:r>
-      <w:r>
-        <w:br/>
-      </w:r>
-      <w:r>
-        <w:t>Perbaikan penulisan alamat perusahaan, Kota Balikpapan, Provinsi Kalimantan Timur</w:t>
+        <w:t>Keputusan Sidang Nomor 3</w:t>
       </w:r>
     </w:p>
   </w:comment>
-  <w:comment w:id="2" w:author="Calvin Adhikang" w:date="2023-10-17T23:23:00Z" w:initials="CA">
-    <w:p>
-      <w:pPr>
-        <w:shd w:val="clear" w:color="auto" w:fill="D9EDF7"/>
-        <w:spacing w:before="100" w:beforeAutospacing="1" w:after="100" w:afterAutospacing="1" w:line="300" w:lineRule="atLeast"/>
+  <w:comment w:id="10" w:author="Calvin Adhikang" w:date="2023-10-18T16:45:00Z" w:initials="CA">
+    <w:p>
+      <w:pPr>
+        <w:pStyle w:val="CommentText"/>
         <w:ind w:left="0" w:firstLine="0"/>
         <w:jc w:val="left"/>
-        <w:rPr>
-          <w:sz w:val="20"/>
-          <w:szCs w:val="20"/>
-          <w:lang w:eastAsia="en-US"/>
-        </w:rPr>
+      </w:pPr>
+      <w:r>
+        <w:rPr>
+          <w:rStyle w:val="CommentReference"/>
+        </w:rPr>
+        <w:annotationRef/>
+      </w:r>
+      <w:r>
+        <w:t>Keputusan Sidang Nomor 3</w:t>
+      </w:r>
+    </w:p>
+  </w:comment>
+  <w:comment w:id="11" w:author="Calvin Adhikang" w:date="2023-10-18T16:44:00Z" w:initials="CA">
+    <w:p>
+      <w:pPr>
+        <w:pStyle w:val="CommentText"/>
+        <w:ind w:left="0" w:firstLine="0"/>
+        <w:jc w:val="left"/>
+      </w:pPr>
+      <w:r>
+        <w:rPr>
+          <w:rStyle w:val="CommentReference"/>
+        </w:rPr>
+        <w:annotationRef/>
+      </w:r>
+      <w:r>
+        <w:t>Keputusan Sidang Reviewer 2 Nomor 5</w:t>
+      </w:r>
+    </w:p>
+  </w:comment>
+  <w:comment w:id="12" w:author="Calvin Adhikang" w:date="2023-10-16T20:02:00Z" w:initials="CA">
+    <w:p>
+      <w:pPr>
+        <w:pStyle w:val="CommentText"/>
+        <w:ind w:left="0" w:firstLine="0"/>
+        <w:jc w:val="left"/>
       </w:pPr>
       <w:r>
         <w:rPr>
@@ -5933,53 +6522,11 @@
         <w:annotationRef/>
       </w:r>
       <w:r>
-        <w:rPr>
-          <w:sz w:val="20"/>
-          <w:szCs w:val="20"/>
-        </w:rPr>
-        <w:t>@Hartarto Junaedi</w:t>
-      </w:r>
-      <w:r>
-        <w:rPr>
-          <w:sz w:val="20"/>
-          <w:szCs w:val="20"/>
-        </w:rPr>
-        <w:br/>
-        <w:t>Nomor 4: “</w:t>
-      </w:r>
-      <w:r>
-        <w:rPr>
-          <w:sz w:val="20"/>
-          <w:szCs w:val="20"/>
-          <w:lang w:eastAsia="en-US"/>
-        </w:rPr>
-        <w:t>Sebutkan berapa macam merek yang dihandle dan produk yang dijual dalam proposal</w:t>
-      </w:r>
-      <w:r>
-        <w:rPr>
-          <w:sz w:val="20"/>
-          <w:szCs w:val="20"/>
-        </w:rPr>
-        <w:t>”</w:t>
-      </w:r>
-      <w:r>
-        <w:rPr>
-          <w:sz w:val="20"/>
-          <w:szCs w:val="20"/>
-        </w:rPr>
-        <w:br/>
-      </w:r>
-      <w:r>
-        <w:rPr>
-          <w:sz w:val="20"/>
-          <w:szCs w:val="20"/>
-        </w:rPr>
-        <w:br/>
-        <w:t>Telah ditambahkan informasi mengenai produk yang dijual perusahaan dan dikelompokan berdasarkan merknya</w:t>
+        <w:t>Keputusan Sidang Reviewer 2 Nomor 6</w:t>
       </w:r>
     </w:p>
   </w:comment>
-  <w:comment w:id="3" w:author="Calvin Adhikang" w:date="2023-10-17T15:18:00Z" w:initials="CA">
+  <w:comment w:id="13" w:author="Calvin Adhikang" w:date="2023-10-16T16:05:00Z" w:initials="CA">
     <w:p>
       <w:pPr>
         <w:pStyle w:val="CommentText"/>
@@ -5995,19 +6542,11 @@
         <w:annotationRef/>
       </w:r>
       <w:r>
-        <w:t>@Edwin Pramana</w:t>
-      </w:r>
-      <w:r>
-        <w:br/>
-        <w:t>@Hasil Sidang</w:t>
-      </w:r>
-      <w:r>
-        <w:br/>
-        <w:t>Mengganti Flowchart dengan Activity Diagram</w:t>
+        <w:t>Keputusan Sidang Reviewer 3 Nomor 1</w:t>
       </w:r>
     </w:p>
   </w:comment>
-  <w:comment w:id="4" w:author="Calvin Adhikang" w:date="2023-10-17T15:24:00Z" w:initials="CA">
+  <w:comment w:id="14" w:author="Calvin Adhikang" w:date="2023-10-16T15:32:00Z" w:initials="CA">
     <w:p>
       <w:pPr>
         <w:pStyle w:val="CommentText"/>
@@ -6023,27 +6562,11 @@
         <w:annotationRef/>
       </w:r>
       <w:r>
-        <w:t>@Hasil Sidang Proposal</w:t>
-      </w:r>
-      <w:r>
-        <w:br/>
-        <w:t xml:space="preserve">Nomor 3: </w:t>
-      </w:r>
-      <w:r>
-        <w:t>“Tambahkan penanganan hutang dan piutang”</w:t>
-      </w:r>
-      <w:r>
-        <w:br/>
-      </w:r>
-      <w:r>
-        <w:br/>
-      </w:r>
-      <w:r>
-        <w:t>Menambakan penanganan Hutang berupa remindeotifikasi hutang perusahaan di Dashboard website yang dapat dilihat Admin</w:t>
+        <w:t>Keputusan Sidang Reviewer 3 Nomor 3</w:t>
       </w:r>
     </w:p>
   </w:comment>
-  <w:comment w:id="5" w:author="Calvin Adhikang" w:date="2023-10-17T20:06:00Z" w:initials="CA">
+  <w:comment w:id="15" w:author="Calvin Adhikang" w:date="2023-10-17T19:25:00Z" w:initials="CA">
     <w:p>
       <w:pPr>
         <w:pStyle w:val="CommentText"/>
@@ -6059,35 +6582,11 @@
         <w:annotationRef/>
       </w:r>
       <w:r>
-        <w:t>@Hartarto Junaedi</w:t>
-      </w:r>
-      <w:r>
-        <w:br/>
-        <w:t xml:space="preserve">Nomor 5: </w:t>
-      </w:r>
-      <w:r>
-        <w:t>“Level perusahaan pasti ada AP dan AR . handle”</w:t>
-      </w:r>
-      <w:r>
-        <w:br/>
-        <w:t>@Hasil Sidang</w:t>
-      </w:r>
-      <w:r>
-        <w:br/>
-        <w:t>Nomor 3: “Tambahkan penanganan hutang dan piutang”</w:t>
-      </w:r>
-      <w:r>
-        <w:br/>
-      </w:r>
-      <w:r>
-        <w:br/>
-      </w:r>
-      <w:r>
-        <w:t>telah ditambahkan fitur AR dan AP handle dalam halaman terpisah</w:t>
+        <w:t>Keputusan Sidang Reviewer 1 Nomor 2</w:t>
       </w:r>
     </w:p>
   </w:comment>
-  <w:comment w:id="6" w:author="Calvin Adhikang" w:date="2023-10-16T20:02:00Z" w:initials="CA">
+  <w:comment w:id="16" w:author="Calvin Adhikang" w:date="2023-10-16T15:53:00Z" w:initials="CA">
     <w:p>
       <w:pPr>
         <w:pStyle w:val="CommentText"/>
@@ -6103,259 +6602,7 @@
         <w:annotationRef/>
       </w:r>
       <w:r>
-        <w:t>@Hartarto Junaedi</w:t>
-      </w:r>
-      <w:r>
-        <w:br/>
-        <w:t xml:space="preserve">Nomor 6: </w:t>
-      </w:r>
-      <w:r>
-        <w:t>“Terdapat fitur pembagian deviden , maka seharusnya ada laporan keuangan / akuntansi”</w:t>
-      </w:r>
-      <w:r>
-        <w:br/>
-      </w:r>
-      <w:r>
-        <w:br/>
-      </w:r>
-      <w:r>
-        <w:t>Menambahkan fitur laporan keuangan, yaitu Laporan Laba Rugi</w:t>
-      </w:r>
-    </w:p>
-  </w:comment>
-  <w:comment w:id="7" w:author="Calvin Adhikang" w:date="2023-10-17T19:49:00Z" w:initials="CA">
-    <w:p>
-      <w:pPr>
-        <w:pStyle w:val="CommentText"/>
-        <w:ind w:left="0" w:firstLine="0"/>
-        <w:jc w:val="left"/>
-      </w:pPr>
-      <w:r>
-        <w:rPr>
-          <w:rStyle w:val="CommentReference"/>
-          <w:sz w:val="20"/>
-          <w:szCs w:val="20"/>
-        </w:rPr>
-        <w:annotationRef/>
-      </w:r>
-      <w:r>
-        <w:t>@Hasil Sidang</w:t>
-      </w:r>
-      <w:r>
-        <w:br/>
-        <w:t>Nomor 3:</w:t>
-      </w:r>
-      <w:r>
-        <w:t xml:space="preserve"> “Tambahkan penanganan hutang dan piutang”</w:t>
-      </w:r>
-      <w:r>
-        <w:t xml:space="preserve"> </w:t>
-      </w:r>
-      <w:r>
-        <w:br/>
-      </w:r>
-      <w:r>
-        <w:br/>
-      </w:r>
-      <w:r>
-        <w:t>Ditambahkan notifikasi hutang pada customer</w:t>
-      </w:r>
-    </w:p>
-  </w:comment>
-  <w:comment w:id="8" w:author="Calvin Adhikang" w:date="2023-10-16T16:05:00Z" w:initials="CA">
-    <w:p>
-      <w:pPr>
-        <w:pStyle w:val="CommentText"/>
-      </w:pPr>
-      <w:r>
-        <w:rPr>
-          <w:rStyle w:val="CommentReference"/>
-          <w:sz w:val="20"/>
-          <w:szCs w:val="20"/>
-        </w:rPr>
-        <w:annotationRef/>
-      </w:r>
-      <w:r>
-        <w:t>@Audrey Ayu Dianaris</w:t>
-      </w:r>
-      <w:r>
-        <w:br/>
-        <w:t xml:space="preserve">Nomor 1: </w:t>
-      </w:r>
-      <w:r>
-        <w:t>“Proses penagihan tunggakan apakah hanya melalui fitur reminder saja? Bagaimana penanganannya sampai dianggap lunas? Akan lebih baik jika bisa ditangani juga melalui app/web”</w:t>
-      </w:r>
-      <w:r>
-        <w:br/>
-      </w:r>
-      <w:r>
-        <w:br/>
-      </w:r>
-      <w:r>
-        <w:t>Ditambahkan fitur pembayaran online via Payment Gateway agar Customer dapat melunasi tunggakan via website</w:t>
-      </w:r>
-    </w:p>
-  </w:comment>
-  <w:comment w:id="9" w:author="Calvin Adhikang" w:date="2023-10-16T15:32:00Z" w:initials="CA">
-    <w:p>
-      <w:pPr>
-        <w:pStyle w:val="CommentText"/>
-      </w:pPr>
-      <w:r>
-        <w:rPr>
-          <w:rStyle w:val="CommentReference"/>
-          <w:sz w:val="20"/>
-          <w:szCs w:val="20"/>
-        </w:rPr>
-        <w:annotationRef/>
-      </w:r>
-      <w:r>
-        <w:t>@Audrey Ayu Dianaris</w:t>
-      </w:r>
-      <w:r>
-        <w:br/>
-        <w:t>Nomor 3:</w:t>
-      </w:r>
-      <w:r>
-        <w:t xml:space="preserve"> “Uji coba wajib menggunakan minim 10 real account dan minimal transaksi adalah 1500 data / 3 bulan terakhir. Perbaiki juga, uji coba ini dilakukan pada penjualan ban, bukan ikan”</w:t>
-      </w:r>
-      <w:r>
-        <w:t xml:space="preserve"> </w:t>
-      </w:r>
-      <w:r>
-        <w:br/>
-      </w:r>
-      <w:r>
-        <w:br/>
-        <w:t>U</w:t>
-      </w:r>
-      <w:r>
-        <w:t>jicoba akan dilakukan menggunakan 10 real account</w:t>
-      </w:r>
-    </w:p>
-  </w:comment>
-  <w:comment w:id="10" w:author="Calvin Adhikang" w:date="2023-10-16T15:41:00Z" w:initials="CA">
-    <w:p>
-      <w:pPr>
-        <w:pStyle w:val="CommentText"/>
-      </w:pPr>
-      <w:r>
-        <w:rPr>
-          <w:rStyle w:val="CommentReference"/>
-          <w:sz w:val="20"/>
-          <w:szCs w:val="20"/>
-        </w:rPr>
-        <w:annotationRef/>
-      </w:r>
-      <w:r>
-        <w:t>@Edwin Pramana</w:t>
-      </w:r>
-    </w:p>
-    <w:p>
-      <w:pPr>
-        <w:pStyle w:val="CommentText"/>
-      </w:pPr>
-      <w:r>
-        <w:t>Nomor 2</w:t>
-      </w:r>
-      <w:r>
-        <w:t xml:space="preserve"> </w:t>
-      </w:r>
-      <w:r>
-        <w:t>:</w:t>
-      </w:r>
-      <w:r>
-        <w:t xml:space="preserve"> “Di bagian ujicoba ada kata panen dan pakan yang tidak ada hubungannya dengan penjualan ban.  Terkesan copy paste dari proposal TA lain dan tidak di periksa dengan teliti.”</w:t>
-      </w:r>
-      <w:r>
-        <w:t xml:space="preserve"> </w:t>
-      </w:r>
-      <w:r>
-        <w:br/>
-      </w:r>
-      <w:r>
-        <w:br/>
-      </w:r>
-      <w:r>
-        <w:t>Menghilangkan kesalahan penulisan yang tidak tidak relevan dengan proposal</w:t>
-      </w:r>
-    </w:p>
-  </w:comment>
-  <w:comment w:id="11" w:author="Calvin Adhikang" w:date="2023-10-17T19:25:00Z" w:initials="CA">
-    <w:p>
-      <w:pPr>
-        <w:pStyle w:val="CommentText"/>
-        <w:ind w:left="0" w:firstLine="0"/>
-        <w:jc w:val="left"/>
-      </w:pPr>
-      <w:r>
-        <w:rPr>
-          <w:rStyle w:val="CommentReference"/>
-          <w:sz w:val="20"/>
-          <w:szCs w:val="20"/>
-        </w:rPr>
-        <w:annotationRef/>
-      </w:r>
-      <w:r>
-        <w:t>@Joan Santoso</w:t>
-      </w:r>
-      <w:r>
-        <w:br/>
-        <w:t xml:space="preserve">Nomor 2: </w:t>
-      </w:r>
-      <w:r>
-        <w:t>“Experimen ditunjukan dengan beberapa jenis studi kasus.”</w:t>
-      </w:r>
-    </w:p>
-    <w:p>
-      <w:pPr>
-        <w:pStyle w:val="CommentText"/>
-        <w:ind w:left="0" w:firstLine="0"/>
-        <w:jc w:val="left"/>
-      </w:pPr>
-    </w:p>
-    <w:p>
-      <w:pPr>
-        <w:pStyle w:val="CommentText"/>
-        <w:ind w:left="0" w:firstLine="0"/>
-        <w:jc w:val="left"/>
-      </w:pPr>
-      <w:r>
-        <w:t>Ditambahkan eskperimen testing menggunakan studi kasus sesuai alur proses bisnis perusahaan</w:t>
-      </w:r>
-    </w:p>
-  </w:comment>
-  <w:comment w:id="12" w:author="Calvin Adhikang" w:date="2023-10-16T15:53:00Z" w:initials="CA">
-    <w:p>
-      <w:pPr>
-        <w:pStyle w:val="CommentText"/>
-      </w:pPr>
-      <w:r>
-        <w:rPr>
-          <w:rStyle w:val="CommentReference"/>
-          <w:sz w:val="20"/>
-          <w:szCs w:val="20"/>
-        </w:rPr>
-        <w:annotationRef/>
-      </w:r>
-      <w:r>
-        <w:t>@Hartarto Junaedi</w:t>
-      </w:r>
-      <w:r>
-        <w:br/>
-        <w:t xml:space="preserve">Nomor 1: </w:t>
-      </w:r>
-      <w:r>
-        <w:t>“Tambahkan referensi dalam proposal”</w:t>
-      </w:r>
-      <w:r>
-        <w:br/>
-      </w:r>
-      <w:r>
-        <w:br/>
-      </w:r>
-      <w:r>
-        <w:t>Sudah dilakukan penambahan Referensi dalam Proposal sebanyak 8 poin</w:t>
+        <w:t>Keputusan Sidang Reviewer 2 Nomor 1</w:t>
       </w:r>
     </w:p>
   </w:comment>
@@ -6367,15 +6614,19 @@
   <w15:commentEx w15:paraId="3ACBDFD5" w15:done="0"/>
   <w15:commentEx w15:paraId="34BBE1BE" w15:done="0"/>
   <w15:commentEx w15:paraId="235E2950" w15:done="0"/>
-  <w15:commentEx w15:paraId="5C734FCC" w15:done="0"/>
+  <w15:commentEx w15:paraId="529D4E45" w15:done="0"/>
+  <w15:commentEx w15:paraId="7806864B" w15:done="0"/>
+  <w15:commentEx w15:paraId="24A428AF" w15:done="0"/>
+  <w15:commentEx w15:paraId="2603AB8C" w15:done="0"/>
+  <w15:commentEx w15:paraId="08CC7428" w15:done="0"/>
+  <w15:commentEx w15:paraId="2DC9E182" w15:done="0"/>
   <w15:commentEx w15:paraId="4E64757C" w15:done="0"/>
-  <w15:commentEx w15:paraId="3288A5E4" w15:done="0"/>
+  <w15:commentEx w15:paraId="20D4E9CA" w15:done="0"/>
+  <w15:commentEx w15:paraId="07A08B5F" w15:done="0"/>
   <w15:commentEx w15:paraId="35F6E200" w15:done="0"/>
-  <w15:commentEx w15:paraId="5F9C1725" w15:done="0"/>
   <w15:commentEx w15:paraId="326D5ED3" w15:done="0"/>
   <w15:commentEx w15:paraId="7E0DBB07" w15:done="0"/>
-  <w15:commentEx w15:paraId="168564DF" w15:done="0"/>
-  <w15:commentEx w15:paraId="2550F8F0" w15:done="0"/>
+  <w15:commentEx w15:paraId="0E8FFBE5" w15:done="0"/>
   <w15:commentEx w15:paraId="4716EF13" w15:done="0"/>
 </w15:commentsEx>
 </file>
@@ -6385,14 +6636,18 @@
   <w16cex:commentExtensible w16cex:durableId="16F49E4C" w16cex:dateUtc="2023-10-16T13:02:00Z"/>
   <w16cex:commentExtensible w16cex:durableId="6E474A54" w16cex:dateUtc="2023-10-16T08:58:00Z"/>
   <w16cex:commentExtensible w16cex:durableId="4AB8A95D" w16cex:dateUtc="2023-10-17T16:23:00Z"/>
-  <w16cex:commentExtensible w16cex:durableId="4987D5BF" w16cex:dateUtc="2023-10-17T08:18:00Z"/>
+  <w16cex:commentExtensible w16cex:durableId="67926E15" w16cex:dateUtc="2023-10-18T09:52:00Z"/>
+  <w16cex:commentExtensible w16cex:durableId="241D352F" w16cex:dateUtc="2023-10-18T09:52:00Z"/>
+  <w16cex:commentExtensible w16cex:durableId="3A754022" w16cex:dateUtc="2023-10-18T09:50:00Z"/>
+  <w16cex:commentExtensible w16cex:durableId="3234A2CB" w16cex:dateUtc="2023-10-18T08:42:00Z"/>
+  <w16cex:commentExtensible w16cex:durableId="4B296CAB" w16cex:dateUtc="2023-10-18T09:46:00Z"/>
+  <w16cex:commentExtensible w16cex:durableId="518073A5" w16cex:dateUtc="2023-10-18T09:46:00Z"/>
   <w16cex:commentExtensible w16cex:durableId="32CA3B52" w16cex:dateUtc="2023-10-17T08:24:00Z"/>
-  <w16cex:commentExtensible w16cex:durableId="6D9E442F" w16cex:dateUtc="2023-10-17T13:06:00Z"/>
+  <w16cex:commentExtensible w16cex:durableId="57F42AF3" w16cex:dateUtc="2023-10-18T09:45:00Z"/>
+  <w16cex:commentExtensible w16cex:durableId="03F4B1A5" w16cex:dateUtc="2023-10-18T09:44:00Z"/>
   <w16cex:commentExtensible w16cex:durableId="6885AACD" w16cex:dateUtc="2023-10-16T13:02:00Z"/>
-  <w16cex:commentExtensible w16cex:durableId="341E96B0" w16cex:dateUtc="2023-10-17T12:49:00Z"/>
   <w16cex:commentExtensible w16cex:durableId="38685E07" w16cex:dateUtc="2023-10-16T09:05:00Z"/>
   <w16cex:commentExtensible w16cex:durableId="4B6D4DFC" w16cex:dateUtc="2023-10-16T08:32:00Z"/>
-  <w16cex:commentExtensible w16cex:durableId="75BA8F63" w16cex:dateUtc="2023-10-16T08:41:00Z"/>
   <w16cex:commentExtensible w16cex:durableId="6C32F134" w16cex:dateUtc="2023-10-17T12:25:00Z"/>
   <w16cex:commentExtensible w16cex:durableId="1049649C" w16cex:dateUtc="2023-10-16T08:53:00Z"/>
 </w16cex:commentsExtensible>
@@ -6403,15 +6658,19 @@
   <w16cid:commentId w16cid:paraId="3ACBDFD5" w16cid:durableId="16F49E4C"/>
   <w16cid:commentId w16cid:paraId="34BBE1BE" w16cid:durableId="6E474A54"/>
   <w16cid:commentId w16cid:paraId="235E2950" w16cid:durableId="4AB8A95D"/>
-  <w16cid:commentId w16cid:paraId="5C734FCC" w16cid:durableId="4987D5BF"/>
+  <w16cid:commentId w16cid:paraId="529D4E45" w16cid:durableId="67926E15"/>
+  <w16cid:commentId w16cid:paraId="7806864B" w16cid:durableId="241D352F"/>
+  <w16cid:commentId w16cid:paraId="24A428AF" w16cid:durableId="3A754022"/>
+  <w16cid:commentId w16cid:paraId="2603AB8C" w16cid:durableId="3234A2CB"/>
+  <w16cid:commentId w16cid:paraId="08CC7428" w16cid:durableId="4B296CAB"/>
+  <w16cid:commentId w16cid:paraId="2DC9E182" w16cid:durableId="518073A5"/>
   <w16cid:commentId w16cid:paraId="4E64757C" w16cid:durableId="32CA3B52"/>
-  <w16cid:commentId w16cid:paraId="3288A5E4" w16cid:durableId="6D9E442F"/>
+  <w16cid:commentId w16cid:paraId="20D4E9CA" w16cid:durableId="57F42AF3"/>
+  <w16cid:commentId w16cid:paraId="07A08B5F" w16cid:durableId="03F4B1A5"/>
   <w16cid:commentId w16cid:paraId="35F6E200" w16cid:durableId="6885AACD"/>
-  <w16cid:commentId w16cid:paraId="5F9C1725" w16cid:durableId="341E96B0"/>
   <w16cid:commentId w16cid:paraId="326D5ED3" w16cid:durableId="38685E07"/>
   <w16cid:commentId w16cid:paraId="7E0DBB07" w16cid:durableId="4B6D4DFC"/>
-  <w16cid:commentId w16cid:paraId="168564DF" w16cid:durableId="75BA8F63"/>
-  <w16cid:commentId w16cid:paraId="2550F8F0" w16cid:durableId="6C32F134"/>
+  <w16cid:commentId w16cid:paraId="0E8FFBE5" w16cid:durableId="6C32F134"/>
   <w16cid:commentId w16cid:paraId="4716EF13" w16cid:durableId="1049649C"/>
 </w16cid:commentsIds>
 </file>
@@ -11542,28 +11801,28 @@
 </file>
 
 <file path=customXml/item1.xml><?xml version="1.0" encoding="utf-8"?>
-<b:Sources xmlns:b="http://schemas.openxmlformats.org/officeDocument/2006/bibliography" xmlns="http://schemas.openxmlformats.org/officeDocument/2006/bibliography" SelectedStyle="\APASixthEditionOfficeOnline.xsl" StyleName="APA" Version="6"/>
-</file>
-
-<file path=customXml/item2.xml><?xml version="1.0" encoding="utf-8"?>
 <go:gDocsCustomXmlDataStorage xmlns:go="http://customooxmlschemas.google.com/" xmlns:r="http://schemas.openxmlformats.org/officeDocument/2006/relationships" uri="GoogleDocsCustomDataVersion1">
   <go:docsCustomData xmlns:go="http://customooxmlschemas.google.com/" roundtripDataSignature="AMtx7mhwhbhkDh7eUEwLZ2DfjNT5gsDXng==">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</go:docsCustomData>
 </go:gDocsCustomXmlDataStorage>
 </file>
 
-<file path=customXml/itemProps1.xml><?xml version="1.0" encoding="utf-8"?>
-<ds:datastoreItem xmlns:ds="http://schemas.openxmlformats.org/officeDocument/2006/customXml" ds:itemID="{E7868BD5-A91F-407A-A941-21A30DCF4D82}">
-  <ds:schemaRefs>
-    <ds:schemaRef ds:uri="http://schemas.openxmlformats.org/officeDocument/2006/bibliography"/>
-  </ds:schemaRefs>
-</ds:datastoreItem>
+<file path=customXml/item2.xml><?xml version="1.0" encoding="utf-8"?>
+<b:Sources xmlns:b="http://schemas.openxmlformats.org/officeDocument/2006/bibliography" xmlns="http://schemas.openxmlformats.org/officeDocument/2006/bibliography" SelectedStyle="\APASixthEditionOfficeOnline.xsl" StyleName="APA" Version="6"/>
 </file>
 
-<file path=customXml/itemProps2.xml><?xml version="1.0" encoding="utf-8"?>
+<file path=customXml/itemProps1.xml><?xml version="1.0" encoding="utf-8"?>
 <ds:datastoreItem xmlns:ds="http://schemas.openxmlformats.org/officeDocument/2006/customXml" ds:itemID="{11111111-1234-1234-1234-123412341234}">
   <ds:schemaRefs>
     <ds:schemaRef ds:uri="http://customooxmlschemas.google.com/"/>
     <ds:schemaRef ds:uri="http://schemas.openxmlformats.org/officeDocument/2006/relationships"/>
   </ds:schemaRefs>
 </ds:datastoreItem>
+</file>
+
+<file path=customXml/itemProps2.xml><?xml version="1.0" encoding="utf-8"?>
+<ds:datastoreItem xmlns:ds="http://schemas.openxmlformats.org/officeDocument/2006/customXml" ds:itemID="{E7868BD5-A91F-407A-A941-21A30DCF4D82}">
+  <ds:schemaRefs>
+    <ds:schemaRef ds:uri="http://schemas.openxmlformats.org/officeDocument/2006/bibliography"/>
+  </ds:schemaRefs>
+</ds:datastoreItem>
 </file>
</xml_diff>